<commit_message>
i hope u can see it
</commit_message>
<xml_diff>
--- a/apps.docx
+++ b/apps.docx
@@ -1,12 +1,18 @@
 
 <file path=word/document.xml><?xml version="1.0" encoding="utf-8"?>
-<w:document xmlns:wpc="http://schemas.microsoft.com/office/word/2010/wordprocessingCanvas" xmlns:cx="http://schemas.microsoft.com/office/drawing/2014/chartex" xmlns:cx1="http://schemas.microsoft.com/office/drawing/2015/9/8/chartex" xmlns:cx2="http://schemas.microsoft.com/office/drawing/2015/10/21/chartex" xmlns:cx3="http://schemas.microsoft.com/office/drawing/2016/5/9/chartex" xmlns:cx4="http://schemas.microsoft.com/office/drawing/2016/5/10/chartex" xmlns:cx5="http://schemas.microsoft.com/office/drawing/2016/5/11/chartex" xmlns:cx6="http://schemas.microsoft.com/office/drawing/2016/5/12/chartex" xmlns:cx7="http://schemas.microsoft.com/office/drawing/2016/5/13/chartex" xmlns:cx8="http://schemas.microsoft.com/office/drawing/2016/5/14/chartex" xmlns:mc="http://schemas.openxmlformats.org/markup-compatibility/2006" xmlns:aink="http://schemas.microsoft.com/office/drawing/2016/ink" xmlns:am3d="http://schemas.microsoft.com/office/drawing/2017/model3d" xmlns:o="urn:schemas-microsoft-com:office:office" xmlns:oel="http://schemas.microsoft.com/office/2019/extlst" xmlns:r="http://schemas.openxmlformats.org/officeDocument/2006/relationships" xmlns:m="http://schemas.openxmlformats.org/officeDocument/2006/math" xmlns:v="urn:schemas-microsoft-com:vml" xmlns:wp14="http://schemas.microsoft.com/office/word/2010/wordprocessingDrawing" xmlns:wp="http://schemas.openxmlformats.org/drawingml/2006/wordprocessingDrawing" xmlns:w10="urn:schemas-microsoft-com:office:word" xmlns:w="http://schemas.openxmlformats.org/wordprocessingml/2006/main" xmlns:w14="http://schemas.microsoft.com/office/word/2010/wordml" xmlns:w15="http://schemas.microsoft.com/office/word/2012/wordml" xmlns:w16cex="http://schemas.microsoft.com/office/word/2018/wordml/cex" xmlns:w16cid="http://schemas.microsoft.com/office/word/2016/wordml/cid" xmlns:w16="http://schemas.microsoft.com/office/word/2018/wordml" xmlns:w16du="http://schemas.microsoft.com/office/word/2023/wordml/word16du" xmlns:w16sdtdh="http://schemas.microsoft.com/office/word/2020/wordml/sdtdatahash" xmlns:w16se="http://schemas.microsoft.com/office/word/2015/wordml/symex" xmlns:wpg="http://schemas.microsoft.com/office/word/2010/wordprocessingGroup" xmlns:wpi="http://schemas.microsoft.com/office/word/2010/wordprocessingInk" xmlns:wne="http://schemas.microsoft.com/office/word/2006/wordml" xmlns:wps="http://schemas.microsoft.com/office/word/2010/wordprocessingShape" mc:Ignorable="w14 w15 w16se w16cid w16 w16cex w16sdtdh w16du wp14">
+<w:document xmlns:wpc="http://schemas.microsoft.com/office/word/2010/wordprocessingCanvas" xmlns:cx="http://schemas.microsoft.com/office/drawing/2014/chartex" xmlns:cx1="http://schemas.microsoft.com/office/drawing/2015/9/8/chartex" xmlns:cx2="http://schemas.microsoft.com/office/drawing/2015/10/21/chartex" xmlns:cx3="http://schemas.microsoft.com/office/drawing/2016/5/9/chartex" xmlns:cx4="http://schemas.microsoft.com/office/drawing/2016/5/10/chartex" xmlns:cx5="http://schemas.microsoft.com/office/drawing/2016/5/11/chartex" xmlns:cx6="http://schemas.microsoft.com/office/drawing/2016/5/12/chartex" xmlns:cx7="http://schemas.microsoft.com/office/drawing/2016/5/13/chartex" xmlns:cx8="http://schemas.microsoft.com/office/drawing/2016/5/14/chartex" xmlns:mc="http://schemas.openxmlformats.org/markup-compatibility/2006" xmlns:aink="http://schemas.microsoft.com/office/drawing/2016/ink" xmlns:am3d="http://schemas.microsoft.com/office/drawing/2017/model3d" xmlns:o="urn:schemas-microsoft-com:office:office" xmlns:r="http://schemas.openxmlformats.org/officeDocument/2006/relationships" xmlns:m="http://schemas.openxmlformats.org/officeDocument/2006/math" xmlns:v="urn:schemas-microsoft-com:vml" xmlns:wp14="http://schemas.microsoft.com/office/word/2010/wordprocessingDrawing" xmlns:wp="http://schemas.openxmlformats.org/drawingml/2006/wordprocessingDrawing" xmlns:w10="urn:schemas-microsoft-com:office:word" xmlns:w="http://schemas.openxmlformats.org/wordprocessingml/2006/main" xmlns:w14="http://schemas.microsoft.com/office/word/2010/wordml" xmlns:w15="http://schemas.microsoft.com/office/word/2012/wordml" xmlns:w16cid="http://schemas.microsoft.com/office/word/2016/wordml/cid" xmlns:w16se="http://schemas.microsoft.com/office/word/2015/wordml/symex" xmlns:wpg="http://schemas.microsoft.com/office/word/2010/wordprocessingGroup" xmlns:wpi="http://schemas.microsoft.com/office/word/2010/wordprocessingInk" xmlns:wne="http://schemas.microsoft.com/office/word/2006/wordml" xmlns:wps="http://schemas.microsoft.com/office/word/2010/wordprocessingShape" mc:Ignorable="w14 w15 w16se w16cid wp14">
   <w:body>
     <w:p>
       <w:pPr>
         <w:ind w:firstLine="720"/>
         <w:rPr>
           <w:rFonts w:ascii="Times New Roman" w:hAnsi="Times New Roman" w:cs="Times New Roman"/>
+          <w:lang w:val="en-US"/>
+          <w:rPrChange w:id="0" w:author="Анна Гуринович" w:date="2024-09-18T05:39:00Z">
+            <w:rPr>
+              <w:rFonts w:ascii="Times New Roman" w:hAnsi="Times New Roman" w:cs="Times New Roman"/>
+            </w:rPr>
+          </w:rPrChange>
         </w:rPr>
       </w:pPr>
       <w:r>
@@ -14,18 +20,106 @@
           <w:rFonts w:ascii="Times New Roman" w:hAnsi="Times New Roman" w:cs="Times New Roman"/>
           <w:lang w:val="en-US"/>
         </w:rPr>
-        <w:t>Be my eyes is innovative company that have been developing their own solution since 2012</w:t>
-      </w:r>
-      <w:r>
-        <w:rPr>
-          <w:rFonts w:ascii="Times New Roman" w:hAnsi="Times New Roman" w:cs="Times New Roman"/>
-          <w:lang w:val="en-US"/>
-        </w:rPr>
-        <w:t xml:space="preserve"> and have become the </w:t>
-      </w:r>
-      <w:r>
-        <w:rPr>
-          <w:rFonts w:ascii="Times New Roman" w:hAnsi="Times New Roman" w:cs="Times New Roman"/>
+        <w:t xml:space="preserve">Be my eyes is </w:t>
+      </w:r>
+      <w:ins w:id="1" w:author="Анна Гуринович" w:date="2024-09-18T05:38:00Z">
+        <w:r>
+          <w:rPr>
+            <w:rFonts w:ascii="Times New Roman" w:hAnsi="Times New Roman" w:cs="Times New Roman"/>
+            <w:lang w:val="en-US"/>
+          </w:rPr>
+          <w:t xml:space="preserve">an </w:t>
+        </w:r>
+      </w:ins>
+      <w:r>
+        <w:rPr>
+          <w:rFonts w:ascii="Times New Roman" w:hAnsi="Times New Roman" w:cs="Times New Roman"/>
+          <w:lang w:val="en-US"/>
+        </w:rPr>
+        <w:t>innovative company that ha</w:t>
+      </w:r>
+      <w:ins w:id="2" w:author="Анна Гуринович" w:date="2024-09-18T05:38:00Z">
+        <w:r>
+          <w:rPr>
+            <w:rFonts w:ascii="Times New Roman" w:hAnsi="Times New Roman" w:cs="Times New Roman"/>
+            <w:lang w:val="en-US"/>
+          </w:rPr>
+          <w:t>s</w:t>
+        </w:r>
+      </w:ins>
+      <w:del w:id="3" w:author="Анна Гуринович" w:date="2024-09-18T05:38:00Z">
+        <w:r>
+          <w:rPr>
+            <w:rFonts w:ascii="Times New Roman" w:hAnsi="Times New Roman" w:cs="Times New Roman"/>
+            <w:lang w:val="en-US"/>
+          </w:rPr>
+          <w:delText>ve</w:delText>
+        </w:r>
+      </w:del>
+      <w:r>
+        <w:rPr>
+          <w:rFonts w:ascii="Times New Roman" w:hAnsi="Times New Roman" w:cs="Times New Roman"/>
+          <w:lang w:val="en-US"/>
+        </w:rPr>
+        <w:t xml:space="preserve"> been developing their own solution</w:t>
+      </w:r>
+      <w:ins w:id="4" w:author="Анна Гуринович" w:date="2024-09-18T05:38:00Z">
+        <w:r>
+          <w:rPr>
+            <w:rFonts w:ascii="Times New Roman" w:hAnsi="Times New Roman" w:cs="Times New Roman"/>
+            <w:lang w:val="en-US"/>
+          </w:rPr>
+          <w:t>s</w:t>
+        </w:r>
+      </w:ins>
+      <w:r>
+        <w:rPr>
+          <w:rFonts w:ascii="Times New Roman" w:hAnsi="Times New Roman" w:cs="Times New Roman"/>
+          <w:lang w:val="en-US"/>
+        </w:rPr>
+        <w:t xml:space="preserve"> since 2012</w:t>
+      </w:r>
+      <w:r>
+        <w:rPr>
+          <w:rFonts w:ascii="Times New Roman" w:hAnsi="Times New Roman" w:cs="Times New Roman"/>
+          <w:lang w:val="en-US"/>
+        </w:rPr>
+        <w:t xml:space="preserve"> and ha</w:t>
+      </w:r>
+      <w:ins w:id="5" w:author="Анна Гуринович" w:date="2024-09-18T05:38:00Z">
+        <w:r>
+          <w:rPr>
+            <w:rFonts w:ascii="Times New Roman" w:hAnsi="Times New Roman" w:cs="Times New Roman"/>
+            <w:lang w:val="en-US"/>
+          </w:rPr>
+          <w:t>s</w:t>
+        </w:r>
+      </w:ins>
+      <w:del w:id="6" w:author="Анна Гуринович" w:date="2024-09-18T05:38:00Z">
+        <w:r>
+          <w:rPr>
+            <w:rFonts w:ascii="Times New Roman" w:hAnsi="Times New Roman" w:cs="Times New Roman"/>
+            <w:lang w:val="en-US"/>
+          </w:rPr>
+          <w:delText>ve</w:delText>
+        </w:r>
+      </w:del>
+      <w:r>
+        <w:rPr>
+          <w:rFonts w:ascii="Times New Roman" w:hAnsi="Times New Roman" w:cs="Times New Roman"/>
+          <w:lang w:val="en-US"/>
+        </w:rPr>
+        <w:t xml:space="preserve"> become the </w:t>
+      </w:r>
+      <w:r>
+        <w:rPr>
+          <w:rFonts w:ascii="Times New Roman" w:hAnsi="Times New Roman" w:cs="Times New Roman"/>
+          <w:lang w:val="en-US"/>
+          <w:rPrChange w:id="7" w:author="Анна Гуринович" w:date="2024-09-18T05:39:00Z">
+            <w:rPr>
+              <w:rFonts w:ascii="Times New Roman" w:hAnsi="Times New Roman" w:cs="Times New Roman"/>
+            </w:rPr>
+          </w:rPrChange>
         </w:rPr>
         <w:t>biggest online community for blind and low-vision people</w:t>
       </w:r>
@@ -41,28 +135,23 @@
           <w:rFonts w:ascii="Times New Roman" w:hAnsi="Times New Roman" w:cs="Times New Roman"/>
           <w:lang w:val="en-US"/>
         </w:rPr>
-        <w:t>Hans J</w:t>
-      </w:r>
-      <w:r>
-        <w:rPr>
-          <w:rFonts w:ascii="Times New Roman" w:hAnsi="Times New Roman" w:cs="Times New Roman"/>
-          <w:lang w:val="en-US"/>
-        </w:rPr>
-        <w:t>o</w:t>
-      </w:r>
-      <w:r>
-        <w:rPr>
-          <w:rFonts w:ascii="Times New Roman" w:hAnsi="Times New Roman" w:cs="Times New Roman"/>
-          <w:lang w:val="en-US"/>
-        </w:rPr>
-        <w:t>rgen Wiberg, a Danish furniture craftsman, who is visually impaired himself</w:t>
-      </w:r>
-      <w:r>
-        <w:rPr>
-          <w:rFonts w:ascii="Times New Roman" w:hAnsi="Times New Roman" w:cs="Times New Roman"/>
-          <w:lang w:val="en-US"/>
-        </w:rPr>
-        <w:t>. His friend helped him with this app by saying that he use</w:t>
+        <w:t xml:space="preserve">Hans Jorgen </w:t>
+      </w:r>
+      <w:proofErr w:type="spellStart"/>
+      <w:r>
+        <w:rPr>
+          <w:rFonts w:ascii="Times New Roman" w:hAnsi="Times New Roman" w:cs="Times New Roman"/>
+          <w:lang w:val="en-US"/>
+        </w:rPr>
+        <w:t>Wiberg</w:t>
+      </w:r>
+      <w:proofErr w:type="spellEnd"/>
+      <w:r>
+        <w:rPr>
+          <w:rFonts w:ascii="Times New Roman" w:hAnsi="Times New Roman" w:cs="Times New Roman"/>
+          <w:lang w:val="en-US"/>
+        </w:rPr>
+        <w:t>, a Danish furniture craftsman, who is visually impaired himself. His friend helped him with this app by saying that he use</w:t>
       </w:r>
       <w:r>
         <w:rPr>
@@ -81,56 +170,76 @@
       <w:r>
         <w:rPr>
           <w:rFonts w:ascii="Times New Roman" w:hAnsi="Times New Roman" w:cs="Times New Roman"/>
-        </w:rPr>
-        <w:t>to connect with family and friends</w:t>
-      </w:r>
-      <w:r>
-        <w:rPr>
-          <w:rFonts w:ascii="Times New Roman" w:hAnsi="Times New Roman" w:cs="Times New Roman"/>
-        </w:rPr>
-        <w:t xml:space="preserve"> in order to ask what is around him. Understanding the fact that visually impaired people need</w:t>
-      </w:r>
-      <w:r>
-        <w:rPr>
-          <w:rFonts w:ascii="Times New Roman" w:hAnsi="Times New Roman" w:cs="Times New Roman"/>
+          <w:lang w:val="en-US"/>
+          <w:rPrChange w:id="8" w:author="Анна Гуринович" w:date="2024-09-18T05:39:00Z">
+            <w:rPr>
+              <w:rFonts w:ascii="Times New Roman" w:hAnsi="Times New Roman" w:cs="Times New Roman"/>
+            </w:rPr>
+          </w:rPrChange>
+        </w:rPr>
+        <w:t>to connect with family and friends in order to ask what is around him. Understanding the fact that visually impaired people need</w:t>
+      </w:r>
+      <w:r>
+        <w:rPr>
+          <w:rFonts w:ascii="Times New Roman" w:hAnsi="Times New Roman" w:cs="Times New Roman"/>
+          <w:lang w:val="en-US"/>
+          <w:rPrChange w:id="9" w:author="Анна Гуринович" w:date="2024-09-18T05:39:00Z">
+            <w:rPr>
+              <w:rFonts w:ascii="Times New Roman" w:hAnsi="Times New Roman" w:cs="Times New Roman"/>
+            </w:rPr>
+          </w:rPrChange>
         </w:rPr>
         <w:t>ed</w:t>
       </w:r>
       <w:r>
         <w:rPr>
           <w:rFonts w:ascii="Times New Roman" w:hAnsi="Times New Roman" w:cs="Times New Roman"/>
-        </w:rPr>
-        <w:t xml:space="preserve"> a little </w:t>
-      </w:r>
-      <w:r>
-        <w:rPr>
-          <w:rFonts w:ascii="Times New Roman" w:hAnsi="Times New Roman" w:cs="Times New Roman"/>
-        </w:rPr>
-        <w:t>assistance</w:t>
-      </w:r>
-      <w:r>
-        <w:rPr>
-          <w:rFonts w:ascii="Times New Roman" w:hAnsi="Times New Roman" w:cs="Times New Roman"/>
-        </w:rPr>
-        <w:t xml:space="preserve"> to solve every day tasks</w:t>
-      </w:r>
-      <w:r>
-        <w:rPr>
-          <w:rFonts w:ascii="Times New Roman" w:hAnsi="Times New Roman" w:cs="Times New Roman"/>
-        </w:rPr>
-        <w:t xml:space="preserve">, he decided to implement the similar mechanism with video calls so that blind and </w:t>
-      </w:r>
-      <w:r>
-        <w:rPr>
-          <w:rFonts w:ascii="Times New Roman" w:hAnsi="Times New Roman" w:cs="Times New Roman"/>
-        </w:rPr>
-        <w:t>low-vision people</w:t>
-      </w:r>
-      <w:r>
-        <w:rPr>
-          <w:rFonts w:ascii="Times New Roman" w:hAnsi="Times New Roman" w:cs="Times New Roman"/>
-        </w:rPr>
-        <w:t xml:space="preserve"> became more independent from their friends and families.</w:t>
+          <w:lang w:val="en-US"/>
+          <w:rPrChange w:id="10" w:author="Анна Гуринович" w:date="2024-09-18T05:39:00Z">
+            <w:rPr>
+              <w:rFonts w:ascii="Times New Roman" w:hAnsi="Times New Roman" w:cs="Times New Roman"/>
+            </w:rPr>
+          </w:rPrChange>
+        </w:rPr>
+        <w:t xml:space="preserve"> a little assistance to solve </w:t>
+      </w:r>
+      <w:proofErr w:type="spellStart"/>
+      <w:r>
+        <w:rPr>
+          <w:rFonts w:ascii="Times New Roman" w:hAnsi="Times New Roman" w:cs="Times New Roman"/>
+          <w:lang w:val="en-US"/>
+          <w:rPrChange w:id="11" w:author="Анна Гуринович" w:date="2024-09-18T05:39:00Z">
+            <w:rPr>
+              <w:rFonts w:ascii="Times New Roman" w:hAnsi="Times New Roman" w:cs="Times New Roman"/>
+            </w:rPr>
+          </w:rPrChange>
+        </w:rPr>
+        <w:t>every day</w:t>
+      </w:r>
+      <w:proofErr w:type="spellEnd"/>
+      <w:r>
+        <w:rPr>
+          <w:rFonts w:ascii="Times New Roman" w:hAnsi="Times New Roman" w:cs="Times New Roman"/>
+          <w:lang w:val="en-US"/>
+          <w:rPrChange w:id="12" w:author="Анна Гуринович" w:date="2024-09-18T05:39:00Z">
+            <w:rPr>
+              <w:rFonts w:ascii="Times New Roman" w:hAnsi="Times New Roman" w:cs="Times New Roman"/>
+            </w:rPr>
+          </w:rPrChange>
+        </w:rPr>
+        <w:t xml:space="preserve"> tasks</w:t>
+      </w:r>
+      <w:r>
+        <w:rPr>
+          <w:rFonts w:ascii="Times New Roman" w:hAnsi="Times New Roman" w:cs="Times New Roman"/>
+          <w:lang w:val="en-US"/>
+          <w:rPrChange w:id="13" w:author="Анна Гуринович" w:date="2024-09-18T05:39:00Z">
+            <w:rPr>
+              <w:rFonts w:ascii="Times New Roman" w:hAnsi="Times New Roman" w:cs="Times New Roman"/>
+            </w:rPr>
+          </w:rPrChange>
+        </w:rPr>
+        <w:t>, he decided to implement the similar mechanism with video calls so that blind and low-vision people became more independent from their friends and families.</w:t>
       </w:r>
     </w:p>
     <w:p>
@@ -144,121 +253,280 @@
       <w:r>
         <w:rPr>
           <w:rFonts w:ascii="Times New Roman" w:hAnsi="Times New Roman" w:cs="Times New Roman"/>
+          <w:lang w:val="en-US"/>
+          <w:rPrChange w:id="14" w:author="Анна Гуринович" w:date="2024-09-18T05:39:00Z">
+            <w:rPr>
+              <w:rFonts w:ascii="Times New Roman" w:hAnsi="Times New Roman" w:cs="Times New Roman"/>
+            </w:rPr>
+          </w:rPrChange>
         </w:rPr>
         <w:t>The Be my eyes</w:t>
       </w:r>
       <w:r>
         <w:rPr>
           <w:rFonts w:ascii="Times New Roman" w:hAnsi="Times New Roman" w:cs="Times New Roman"/>
+          <w:lang w:val="en-US"/>
+          <w:rPrChange w:id="15" w:author="Анна Гуринович" w:date="2024-09-18T05:39:00Z">
+            <w:rPr>
+              <w:rFonts w:ascii="Times New Roman" w:hAnsi="Times New Roman" w:cs="Times New Roman"/>
+            </w:rPr>
+          </w:rPrChange>
+        </w:rPr>
+        <w:t xml:space="preserve"> app</w:t>
+      </w:r>
+      <w:r>
+        <w:rPr>
+          <w:rFonts w:ascii="Times New Roman" w:hAnsi="Times New Roman" w:cs="Times New Roman"/>
+          <w:lang w:val="en-US"/>
+          <w:rPrChange w:id="16" w:author="Анна Гуринович" w:date="2024-09-18T05:39:00Z">
+            <w:rPr>
+              <w:rFonts w:ascii="Times New Roman" w:hAnsi="Times New Roman" w:cs="Times New Roman"/>
+            </w:rPr>
+          </w:rPrChange>
+        </w:rPr>
+        <w:t xml:space="preserve"> was launched on IOS in 2015 and within 24 hours </w:t>
+      </w:r>
+      <w:del w:id="17" w:author="Анна Гуринович" w:date="2024-09-18T05:38:00Z">
+        <w:r>
+          <w:rPr>
+            <w:rFonts w:ascii="Times New Roman" w:hAnsi="Times New Roman" w:cs="Times New Roman"/>
+            <w:lang w:val="en-US"/>
+            <w:rPrChange w:id="18" w:author="Анна Гуринович" w:date="2024-09-18T05:39:00Z">
+              <w:rPr>
+                <w:rFonts w:ascii="Times New Roman" w:hAnsi="Times New Roman" w:cs="Times New Roman"/>
+              </w:rPr>
+            </w:rPrChange>
+          </w:rPr>
+          <w:delText> </w:delText>
+        </w:r>
+      </w:del>
+      <w:r>
+        <w:rPr>
+          <w:rFonts w:ascii="Times New Roman" w:hAnsi="Times New Roman" w:cs="Times New Roman"/>
+          <w:lang w:val="en-US"/>
+          <w:rPrChange w:id="19" w:author="Анна Гуринович" w:date="2024-09-18T05:39:00Z">
+            <w:rPr>
+              <w:rFonts w:ascii="Times New Roman" w:hAnsi="Times New Roman" w:cs="Times New Roman"/>
+            </w:rPr>
+          </w:rPrChange>
+        </w:rPr>
+        <w:t xml:space="preserve">the app had more than 10 000 users. </w:t>
+      </w:r>
+      <w:ins w:id="20" w:author="Анна Гуринович" w:date="2024-09-18T05:39:00Z">
+        <w:r>
+          <w:rPr>
+            <w:rFonts w:ascii="Times New Roman" w:hAnsi="Times New Roman" w:cs="Times New Roman"/>
+            <w:lang w:val="en-US"/>
+          </w:rPr>
+          <w:t>The a</w:t>
+        </w:r>
+      </w:ins>
+      <w:del w:id="21" w:author="Анна Гуринович" w:date="2024-09-18T05:39:00Z">
+        <w:r>
+          <w:rPr>
+            <w:rFonts w:ascii="Times New Roman" w:hAnsi="Times New Roman" w:cs="Times New Roman"/>
+            <w:lang w:val="en-US"/>
+            <w:rPrChange w:id="22" w:author="Анна Гуринович" w:date="2024-09-18T05:39:00Z">
+              <w:rPr>
+                <w:rFonts w:ascii="Times New Roman" w:hAnsi="Times New Roman" w:cs="Times New Roman"/>
+              </w:rPr>
+            </w:rPrChange>
+          </w:rPr>
+          <w:delText>A</w:delText>
+        </w:r>
+      </w:del>
+      <w:r>
+        <w:rPr>
+          <w:rFonts w:ascii="Times New Roman" w:hAnsi="Times New Roman" w:cs="Times New Roman"/>
+          <w:lang w:val="en-US"/>
+          <w:rPrChange w:id="23" w:author="Анна Гуринович" w:date="2024-09-18T05:39:00Z">
+            <w:rPr>
+              <w:rFonts w:ascii="Times New Roman" w:hAnsi="Times New Roman" w:cs="Times New Roman"/>
+            </w:rPr>
+          </w:rPrChange>
+        </w:rPr>
+        <w:t>pp enables the</w:t>
+      </w:r>
+      <w:r>
+        <w:rPr>
+          <w:rFonts w:ascii="Times New Roman" w:hAnsi="Times New Roman" w:cs="Times New Roman"/>
+          <w:lang w:val="en-US"/>
+          <w:rPrChange w:id="24" w:author="Анна Гуринович" w:date="2024-09-18T05:39:00Z">
+            <w:rPr>
+              <w:rFonts w:ascii="Times New Roman" w:hAnsi="Times New Roman" w:cs="Times New Roman"/>
+            </w:rPr>
+          </w:rPrChange>
         </w:rPr>
         <w:t xml:space="preserve"> </w:t>
       </w:r>
-      <w:r>
-        <w:rPr>
-          <w:rFonts w:ascii="Times New Roman" w:hAnsi="Times New Roman" w:cs="Times New Roman"/>
-        </w:rPr>
-        <w:t>app</w:t>
-      </w:r>
-      <w:r>
-        <w:rPr>
-          <w:rFonts w:ascii="Times New Roman" w:hAnsi="Times New Roman" w:cs="Times New Roman"/>
-        </w:rPr>
-        <w:t xml:space="preserve"> was launched </w:t>
-      </w:r>
-      <w:r>
-        <w:rPr>
-          <w:rFonts w:ascii="Times New Roman" w:hAnsi="Times New Roman" w:cs="Times New Roman"/>
-        </w:rPr>
-        <w:t>on IOS</w:t>
-      </w:r>
-      <w:r>
-        <w:rPr>
-          <w:rFonts w:ascii="Times New Roman" w:hAnsi="Times New Roman" w:cs="Times New Roman"/>
-        </w:rPr>
-        <w:t xml:space="preserve"> in 2015 and within 24 hours </w:t>
-      </w:r>
-      <w:r>
-        <w:rPr>
-          <w:rFonts w:ascii="Times New Roman" w:hAnsi="Times New Roman" w:cs="Times New Roman"/>
-        </w:rPr>
-        <w:t> the app had more than 10</w:t>
-      </w:r>
-      <w:r>
-        <w:rPr>
-          <w:rFonts w:ascii="Times New Roman" w:hAnsi="Times New Roman" w:cs="Times New Roman"/>
+      <w:proofErr w:type="spellStart"/>
+      <w:r>
+        <w:rPr>
+          <w:rFonts w:ascii="Times New Roman" w:hAnsi="Times New Roman" w:cs="Times New Roman"/>
+          <w:lang w:val="en-US"/>
+          <w:rPrChange w:id="25" w:author="Анна Гуринович" w:date="2024-09-18T05:39:00Z">
+            <w:rPr>
+              <w:rFonts w:ascii="Times New Roman" w:hAnsi="Times New Roman" w:cs="Times New Roman"/>
+            </w:rPr>
+          </w:rPrChange>
+        </w:rPr>
+        <w:t>phygital</w:t>
+      </w:r>
+      <w:proofErr w:type="spellEnd"/>
+      <w:r>
+        <w:rPr>
+          <w:rFonts w:ascii="Times New Roman" w:hAnsi="Times New Roman" w:cs="Times New Roman"/>
+          <w:lang w:val="en-US"/>
+          <w:rPrChange w:id="26" w:author="Анна Гуринович" w:date="2024-09-18T05:39:00Z">
+            <w:rPr>
+              <w:rFonts w:ascii="Times New Roman" w:hAnsi="Times New Roman" w:cs="Times New Roman"/>
+            </w:rPr>
+          </w:rPrChange>
+        </w:rPr>
+        <w:t xml:space="preserve"> concept through</w:t>
+      </w:r>
+      <w:r>
+        <w:rPr>
+          <w:rFonts w:ascii="Times New Roman" w:hAnsi="Times New Roman" w:cs="Times New Roman"/>
+          <w:lang w:val="en-US"/>
+          <w:rPrChange w:id="27" w:author="Анна Гуринович" w:date="2024-09-18T05:39:00Z">
+            <w:rPr>
+              <w:rFonts w:ascii="Times New Roman" w:hAnsi="Times New Roman" w:cs="Times New Roman"/>
+            </w:rPr>
+          </w:rPrChange>
+        </w:rPr>
+        <w:t xml:space="preserve"> relationship between </w:t>
+      </w:r>
+      <w:ins w:id="28" w:author="Анна Гуринович" w:date="2024-09-18T05:39:00Z">
+        <w:r>
+          <w:rPr>
+            <w:rFonts w:ascii="Times New Roman" w:hAnsi="Times New Roman" w:cs="Times New Roman"/>
+            <w:lang w:val="en-US"/>
+          </w:rPr>
+          <w:t xml:space="preserve">a </w:t>
+        </w:r>
+      </w:ins>
+      <w:r>
+        <w:rPr>
+          <w:rFonts w:ascii="Times New Roman" w:hAnsi="Times New Roman" w:cs="Times New Roman"/>
+          <w:lang w:val="en-US"/>
+          <w:rPrChange w:id="29" w:author="Анна Гуринович" w:date="2024-09-18T05:39:00Z">
+            <w:rPr>
+              <w:rFonts w:ascii="Times New Roman" w:hAnsi="Times New Roman" w:cs="Times New Roman"/>
+            </w:rPr>
+          </w:rPrChange>
+        </w:rPr>
+        <w:t xml:space="preserve">visually impaired person and </w:t>
+      </w:r>
+      <w:ins w:id="30" w:author="Анна Гуринович" w:date="2024-09-18T05:39:00Z">
+        <w:r>
+          <w:rPr>
+            <w:rFonts w:ascii="Times New Roman" w:hAnsi="Times New Roman" w:cs="Times New Roman"/>
+            <w:lang w:val="en-US"/>
+          </w:rPr>
+          <w:t xml:space="preserve">a </w:t>
+        </w:r>
+      </w:ins>
+      <w:r>
+        <w:rPr>
+          <w:rFonts w:ascii="Times New Roman" w:hAnsi="Times New Roman" w:cs="Times New Roman"/>
+          <w:lang w:val="en-US"/>
+          <w:rPrChange w:id="31" w:author="Анна Гуринович" w:date="2024-09-18T05:39:00Z">
+            <w:rPr>
+              <w:rFonts w:ascii="Times New Roman" w:hAnsi="Times New Roman" w:cs="Times New Roman"/>
+            </w:rPr>
+          </w:rPrChange>
+        </w:rPr>
+        <w:t>volunteer</w:t>
+      </w:r>
+      <w:r>
+        <w:rPr>
+          <w:rFonts w:ascii="Times New Roman" w:hAnsi="Times New Roman" w:cs="Times New Roman"/>
+          <w:lang w:val="en-US"/>
+          <w:rPrChange w:id="32" w:author="Анна Гуринович" w:date="2024-09-18T05:39:00Z">
+            <w:rPr>
+              <w:rFonts w:ascii="Times New Roman" w:hAnsi="Times New Roman" w:cs="Times New Roman"/>
+            </w:rPr>
+          </w:rPrChange>
+        </w:rPr>
+        <w:t xml:space="preserve">. A person with disabilities submits requests through the app, waiting for an available volunteer to respond. Be my eyes users </w:t>
+      </w:r>
+      <w:r>
+        <w:rPr>
+          <w:rFonts w:ascii="Times New Roman" w:hAnsi="Times New Roman" w:cs="Times New Roman"/>
+          <w:lang w:val="en-US"/>
+          <w:rPrChange w:id="33" w:author="Анна Гуринович" w:date="2024-09-18T05:39:00Z">
+            <w:rPr>
+              <w:rFonts w:ascii="Times New Roman" w:hAnsi="Times New Roman" w:cs="Times New Roman"/>
+            </w:rPr>
+          </w:rPrChange>
+        </w:rPr>
+        <w:t xml:space="preserve">are able </w:t>
+      </w:r>
+      <w:ins w:id="34" w:author="Анна Гуринович" w:date="2024-09-18T05:39:00Z">
+        <w:r>
+          <w:rPr>
+            <w:rFonts w:ascii="Times New Roman" w:hAnsi="Times New Roman" w:cs="Times New Roman"/>
+            <w:lang w:val="en-US"/>
+          </w:rPr>
+          <w:t xml:space="preserve">to </w:t>
+        </w:r>
+      </w:ins>
+      <w:r>
+        <w:rPr>
+          <w:rFonts w:ascii="Times New Roman" w:hAnsi="Times New Roman" w:cs="Times New Roman"/>
+          <w:lang w:val="en-US"/>
+          <w:rPrChange w:id="35" w:author="Анна Гуринович" w:date="2024-09-18T05:39:00Z">
+            <w:rPr>
+              <w:rFonts w:ascii="Times New Roman" w:hAnsi="Times New Roman" w:cs="Times New Roman"/>
+            </w:rPr>
+          </w:rPrChange>
+        </w:rPr>
+        <w:t>ask for help in over 180 languages</w:t>
+      </w:r>
+      <w:ins w:id="36" w:author="Анна Гуринович" w:date="2024-09-18T05:39:00Z">
+        <w:r>
+          <w:rPr>
+            <w:rFonts w:ascii="Times New Roman" w:hAnsi="Times New Roman" w:cs="Times New Roman"/>
+            <w:lang w:val="en-US"/>
+          </w:rPr>
+          <w:t>,</w:t>
+        </w:r>
+      </w:ins>
+      <w:r>
+        <w:rPr>
+          <w:rFonts w:ascii="Times New Roman" w:hAnsi="Times New Roman" w:cs="Times New Roman"/>
+          <w:lang w:val="en-US"/>
+          <w:rPrChange w:id="37" w:author="Анна Гуринович" w:date="2024-09-18T05:39:00Z">
+            <w:rPr>
+              <w:rFonts w:ascii="Times New Roman" w:hAnsi="Times New Roman" w:cs="Times New Roman"/>
+            </w:rPr>
+          </w:rPrChange>
         </w:rPr>
         <w:t xml:space="preserve"> </w:t>
       </w:r>
       <w:r>
         <w:rPr>
           <w:rFonts w:ascii="Times New Roman" w:hAnsi="Times New Roman" w:cs="Times New Roman"/>
-        </w:rPr>
-        <w:t>000 users</w:t>
-      </w:r>
-      <w:r>
-        <w:rPr>
-          <w:rFonts w:ascii="Times New Roman" w:hAnsi="Times New Roman" w:cs="Times New Roman"/>
-        </w:rPr>
-        <w:t xml:space="preserve">. </w:t>
-      </w:r>
-      <w:r>
-        <w:rPr>
-          <w:rFonts w:ascii="Times New Roman" w:hAnsi="Times New Roman" w:cs="Times New Roman"/>
-        </w:rPr>
-        <w:t>App enables the</w:t>
-      </w:r>
-      <w:r>
-        <w:rPr>
-          <w:rFonts w:ascii="Times New Roman" w:hAnsi="Times New Roman" w:cs="Times New Roman"/>
-        </w:rPr>
-        <w:t xml:space="preserve"> phygital concept through</w:t>
-      </w:r>
-      <w:r>
-        <w:rPr>
-          <w:rFonts w:ascii="Times New Roman" w:hAnsi="Times New Roman" w:cs="Times New Roman"/>
-        </w:rPr>
-        <w:t xml:space="preserve"> relationship between visually impaired person and volunteer</w:t>
-      </w:r>
-      <w:r>
-        <w:rPr>
-          <w:rFonts w:ascii="Times New Roman" w:hAnsi="Times New Roman" w:cs="Times New Roman"/>
-        </w:rPr>
-        <w:t xml:space="preserve">. </w:t>
-      </w:r>
-      <w:r>
-        <w:rPr>
-          <w:rFonts w:ascii="Times New Roman" w:hAnsi="Times New Roman" w:cs="Times New Roman"/>
-        </w:rPr>
-        <w:t>A person with disabilities submits requests through the app, waiting for an available volunteer to respond.</w:t>
-      </w:r>
-      <w:r>
-        <w:rPr>
-          <w:rFonts w:ascii="Times New Roman" w:hAnsi="Times New Roman" w:cs="Times New Roman"/>
-        </w:rPr>
-        <w:t xml:space="preserve"> Be my eyes users </w:t>
-      </w:r>
-      <w:r>
-        <w:rPr>
-          <w:rFonts w:ascii="Times New Roman" w:hAnsi="Times New Roman" w:cs="Times New Roman"/>
-        </w:rPr>
-        <w:t xml:space="preserve">are able </w:t>
-      </w:r>
-      <w:r>
-        <w:rPr>
-          <w:rFonts w:ascii="Times New Roman" w:hAnsi="Times New Roman" w:cs="Times New Roman"/>
-        </w:rPr>
-        <w:t xml:space="preserve">ask for help in over 180 languages </w:t>
-      </w:r>
-      <w:r>
-        <w:rPr>
-          <w:rFonts w:ascii="Times New Roman" w:hAnsi="Times New Roman" w:cs="Times New Roman"/>
+          <w:lang w:val="en-US"/>
+          <w:rPrChange w:id="38" w:author="Анна Гуринович" w:date="2024-09-18T05:39:00Z">
+            <w:rPr>
+              <w:rFonts w:ascii="Times New Roman" w:hAnsi="Times New Roman" w:cs="Times New Roman"/>
+            </w:rPr>
+          </w:rPrChange>
         </w:rPr>
         <w:t xml:space="preserve">making it accessible all over the world. </w:t>
       </w:r>
       <w:r>
         <w:rPr>
           <w:rFonts w:ascii="Times New Roman" w:hAnsi="Times New Roman" w:cs="Times New Roman"/>
-          <w:lang w:val="uk-UA"/>
+          <w:lang w:val="en-US"/>
+          <w:rPrChange w:id="39" w:author="Анна Гуринович" w:date="2024-09-18T05:39:00Z">
+            <w:rPr>
+              <w:rFonts w:ascii="Times New Roman" w:hAnsi="Times New Roman" w:cs="Times New Roman"/>
+              <w:lang w:val="uk-UA"/>
+            </w:rPr>
+          </w:rPrChange>
         </w:rPr>
         <w:t>T</w:t>
       </w:r>
@@ -272,85 +540,401 @@
       <w:r>
         <w:rPr>
           <w:rFonts w:ascii="Times New Roman" w:hAnsi="Times New Roman" w:cs="Times New Roman"/>
-        </w:rPr>
-        <w:t>cross-platform</w:t>
-      </w:r>
-      <w:r>
-        <w:rPr>
-          <w:rFonts w:ascii="Times New Roman" w:hAnsi="Times New Roman" w:cs="Times New Roman"/>
-        </w:rPr>
-        <w:t xml:space="preserve">, as a result </w:t>
-      </w:r>
-      <w:r>
-        <w:rPr>
-          <w:rFonts w:ascii="Times New Roman" w:hAnsi="Times New Roman" w:cs="Times New Roman"/>
-        </w:rPr>
-        <w:t>Be my eyes</w:t>
-      </w:r>
-      <w:r>
-        <w:rPr>
-          <w:rFonts w:ascii="Times New Roman" w:hAnsi="Times New Roman" w:cs="Times New Roman"/>
-        </w:rPr>
-        <w:t xml:space="preserve"> was launced on Android in 2017. This step led to even bigger popularity and it had 1.5 million signed people as volunteers. This year Microsoft decided to support this project and helped to expand </w:t>
-      </w:r>
-      <w:r>
-        <w:rPr>
-          <w:rFonts w:ascii="Times New Roman" w:hAnsi="Times New Roman" w:cs="Times New Roman"/>
-        </w:rPr>
-        <w:t>Specialized Help opening hours to 24/7</w:t>
-      </w:r>
-      <w:r>
-        <w:rPr>
-          <w:rFonts w:ascii="Times New Roman" w:hAnsi="Times New Roman" w:cs="Times New Roman"/>
-        </w:rPr>
-        <w:t xml:space="preserve">. </w:t>
-      </w:r>
-      <w:r>
-        <w:rPr>
-          <w:rFonts w:ascii="Times New Roman" w:hAnsi="Times New Roman" w:cs="Times New Roman"/>
-        </w:rPr>
-        <w:t>In 2023 Be my eyes app in collaboration with OpenAI introduced Be my AI powered by GPT-4. This technology i</w:t>
-      </w:r>
-      <w:r>
-        <w:rPr>
-          <w:rFonts w:ascii="Times New Roman" w:hAnsi="Times New Roman" w:cs="Times New Roman"/>
+          <w:lang w:val="en-US"/>
+          <w:rPrChange w:id="40" w:author="Анна Гуринович" w:date="2024-09-18T05:39:00Z">
+            <w:rPr>
+              <w:rFonts w:ascii="Times New Roman" w:hAnsi="Times New Roman" w:cs="Times New Roman"/>
+            </w:rPr>
+          </w:rPrChange>
+        </w:rPr>
+        <w:t>cross-platform, as a result Be my eyes was launc</w:t>
+      </w:r>
+      <w:ins w:id="41" w:author="Анна Гуринович" w:date="2024-09-18T05:39:00Z">
+        <w:r>
+          <w:rPr>
+            <w:rFonts w:ascii="Times New Roman" w:hAnsi="Times New Roman" w:cs="Times New Roman"/>
+            <w:lang w:val="en-US"/>
+          </w:rPr>
+          <w:t>h</w:t>
+        </w:r>
+      </w:ins>
+      <w:r>
+        <w:rPr>
+          <w:rFonts w:ascii="Times New Roman" w:hAnsi="Times New Roman" w:cs="Times New Roman"/>
+          <w:lang w:val="en-US"/>
+          <w:rPrChange w:id="42" w:author="Анна Гуринович" w:date="2024-09-18T05:39:00Z">
+            <w:rPr>
+              <w:rFonts w:ascii="Times New Roman" w:hAnsi="Times New Roman" w:cs="Times New Roman"/>
+            </w:rPr>
+          </w:rPrChange>
+        </w:rPr>
+        <w:t xml:space="preserve">ed on Android in 2017. This step led to even </w:t>
+      </w:r>
+      <w:del w:id="43" w:author="Анна Гуринович" w:date="2024-09-18T05:40:00Z">
+        <w:r>
+          <w:rPr>
+            <w:rFonts w:ascii="Times New Roman" w:hAnsi="Times New Roman" w:cs="Times New Roman"/>
+            <w:lang w:val="en-US"/>
+            <w:rPrChange w:id="44" w:author="Анна Гуринович" w:date="2024-09-18T05:39:00Z">
+              <w:rPr>
+                <w:rFonts w:ascii="Times New Roman" w:hAnsi="Times New Roman" w:cs="Times New Roman"/>
+              </w:rPr>
+            </w:rPrChange>
+          </w:rPr>
+          <w:delText xml:space="preserve">bigger </w:delText>
+        </w:r>
+      </w:del>
+      <w:ins w:id="45" w:author="Анна Гуринович" w:date="2024-09-18T05:40:00Z">
+        <w:r>
+          <w:rPr>
+            <w:rFonts w:ascii="Times New Roman" w:hAnsi="Times New Roman" w:cs="Times New Roman"/>
+            <w:lang w:val="en-US"/>
+          </w:rPr>
+          <w:t>higher</w:t>
+        </w:r>
+        <w:r>
+          <w:rPr>
+            <w:rFonts w:ascii="Times New Roman" w:hAnsi="Times New Roman" w:cs="Times New Roman"/>
+            <w:lang w:val="en-US"/>
+            <w:rPrChange w:id="46" w:author="Анна Гуринович" w:date="2024-09-18T05:39:00Z">
+              <w:rPr>
+                <w:rFonts w:ascii="Times New Roman" w:hAnsi="Times New Roman" w:cs="Times New Roman"/>
+              </w:rPr>
+            </w:rPrChange>
+          </w:rPr>
+          <w:t xml:space="preserve"> </w:t>
+        </w:r>
+      </w:ins>
+      <w:r>
+        <w:rPr>
+          <w:rFonts w:ascii="Times New Roman" w:hAnsi="Times New Roman" w:cs="Times New Roman"/>
+          <w:lang w:val="en-US"/>
+          <w:rPrChange w:id="47" w:author="Анна Гуринович" w:date="2024-09-18T05:39:00Z">
+            <w:rPr>
+              <w:rFonts w:ascii="Times New Roman" w:hAnsi="Times New Roman" w:cs="Times New Roman"/>
+            </w:rPr>
+          </w:rPrChange>
+        </w:rPr>
+        <w:t>popularity</w:t>
+      </w:r>
+      <w:ins w:id="48" w:author="Анна Гуринович" w:date="2024-09-18T05:40:00Z">
+        <w:r>
+          <w:rPr>
+            <w:rFonts w:ascii="Times New Roman" w:hAnsi="Times New Roman" w:cs="Times New Roman"/>
+            <w:lang w:val="en-US"/>
+          </w:rPr>
+          <w:t xml:space="preserve"> with</w:t>
+        </w:r>
+      </w:ins>
+      <w:del w:id="49" w:author="Анна Гуринович" w:date="2024-09-18T05:40:00Z">
+        <w:r>
+          <w:rPr>
+            <w:rFonts w:ascii="Times New Roman" w:hAnsi="Times New Roman" w:cs="Times New Roman"/>
+            <w:lang w:val="en-US"/>
+            <w:rPrChange w:id="50" w:author="Анна Гуринович" w:date="2024-09-18T05:39:00Z">
+              <w:rPr>
+                <w:rFonts w:ascii="Times New Roman" w:hAnsi="Times New Roman" w:cs="Times New Roman"/>
+              </w:rPr>
+            </w:rPrChange>
+          </w:rPr>
+          <w:delText xml:space="preserve"> and it had</w:delText>
+        </w:r>
+      </w:del>
+      <w:r>
+        <w:rPr>
+          <w:rFonts w:ascii="Times New Roman" w:hAnsi="Times New Roman" w:cs="Times New Roman"/>
+          <w:lang w:val="en-US"/>
+          <w:rPrChange w:id="51" w:author="Анна Гуринович" w:date="2024-09-18T05:39:00Z">
+            <w:rPr>
+              <w:rFonts w:ascii="Times New Roman" w:hAnsi="Times New Roman" w:cs="Times New Roman"/>
+            </w:rPr>
+          </w:rPrChange>
+        </w:rPr>
+        <w:t xml:space="preserve"> 1.5 million signed people as volunteers. This year Microsoft decided to support this project and helped to expand Specialized Help opening hours to 24/7. </w:t>
+      </w:r>
+      <w:r>
+        <w:rPr>
+          <w:rFonts w:ascii="Times New Roman" w:hAnsi="Times New Roman" w:cs="Times New Roman"/>
+          <w:lang w:val="en-US"/>
+          <w:rPrChange w:id="52" w:author="Анна Гуринович" w:date="2024-09-18T05:39:00Z">
+            <w:rPr>
+              <w:rFonts w:ascii="Times New Roman" w:hAnsi="Times New Roman" w:cs="Times New Roman"/>
+            </w:rPr>
+          </w:rPrChange>
+        </w:rPr>
+        <w:t xml:space="preserve">In 2023 Be my eyes app in collaboration with </w:t>
+      </w:r>
+      <w:proofErr w:type="spellStart"/>
+      <w:r>
+        <w:rPr>
+          <w:rFonts w:ascii="Times New Roman" w:hAnsi="Times New Roman" w:cs="Times New Roman"/>
+          <w:lang w:val="en-US"/>
+          <w:rPrChange w:id="53" w:author="Анна Гуринович" w:date="2024-09-18T05:39:00Z">
+            <w:rPr>
+              <w:rFonts w:ascii="Times New Roman" w:hAnsi="Times New Roman" w:cs="Times New Roman"/>
+            </w:rPr>
+          </w:rPrChange>
+        </w:rPr>
+        <w:t>OpenAI</w:t>
+      </w:r>
+      <w:proofErr w:type="spellEnd"/>
+      <w:r>
+        <w:rPr>
+          <w:rFonts w:ascii="Times New Roman" w:hAnsi="Times New Roman" w:cs="Times New Roman"/>
+          <w:lang w:val="en-US"/>
+          <w:rPrChange w:id="54" w:author="Анна Гуринович" w:date="2024-09-18T05:39:00Z">
+            <w:rPr>
+              <w:rFonts w:ascii="Times New Roman" w:hAnsi="Times New Roman" w:cs="Times New Roman"/>
+            </w:rPr>
+          </w:rPrChange>
+        </w:rPr>
+        <w:t xml:space="preserve"> introduced Be my AI</w:t>
+      </w:r>
+      <w:ins w:id="55" w:author="Анна Гуринович" w:date="2024-09-18T05:40:00Z">
+        <w:r>
+          <w:rPr>
+            <w:rFonts w:ascii="Times New Roman" w:hAnsi="Times New Roman" w:cs="Times New Roman"/>
+            <w:lang w:val="en-US"/>
+          </w:rPr>
+          <w:t>,</w:t>
+        </w:r>
+      </w:ins>
+      <w:r>
+        <w:rPr>
+          <w:rFonts w:ascii="Times New Roman" w:hAnsi="Times New Roman" w:cs="Times New Roman"/>
+          <w:lang w:val="en-US"/>
+          <w:rPrChange w:id="56" w:author="Анна Гуринович" w:date="2024-09-18T05:39:00Z">
+            <w:rPr>
+              <w:rFonts w:ascii="Times New Roman" w:hAnsi="Times New Roman" w:cs="Times New Roman"/>
+            </w:rPr>
+          </w:rPrChange>
+        </w:rPr>
+        <w:t xml:space="preserve"> powered by GPT-4. This technology i</w:t>
+      </w:r>
+      <w:r>
+        <w:rPr>
+          <w:rFonts w:ascii="Times New Roman" w:hAnsi="Times New Roman" w:cs="Times New Roman"/>
+          <w:lang w:val="en-US"/>
+          <w:rPrChange w:id="57" w:author="Анна Гуринович" w:date="2024-09-18T05:39:00Z">
+            <w:rPr>
+              <w:rFonts w:ascii="Times New Roman" w:hAnsi="Times New Roman" w:cs="Times New Roman"/>
+            </w:rPr>
+          </w:rPrChange>
         </w:rPr>
         <w:t>s powerful in proving blind or low vision people</w:t>
       </w:r>
       <w:r>
         <w:rPr>
           <w:rFonts w:ascii="Times New Roman" w:hAnsi="Times New Roman" w:cs="Times New Roman"/>
+          <w:lang w:val="en-US"/>
+          <w:rPrChange w:id="58" w:author="Анна Гуринович" w:date="2024-09-18T05:39:00Z">
+            <w:rPr>
+              <w:rFonts w:ascii="Times New Roman" w:hAnsi="Times New Roman" w:cs="Times New Roman"/>
+            </w:rPr>
+          </w:rPrChange>
         </w:rPr>
         <w:t xml:space="preserve"> </w:t>
       </w:r>
       <w:r>
         <w:rPr>
           <w:rFonts w:ascii="Times New Roman" w:hAnsi="Times New Roman" w:cs="Times New Roman"/>
-        </w:rPr>
-        <w:t xml:space="preserve">with better navigation and independence. Being integrated into existing app, technology alows user to upload images from their smartphone without a need for any additional plugins or extensions. Having received an image from user, GPT-4 tries to process photo and </w:t>
-      </w:r>
-      <w:r>
-        <w:rPr>
-          <w:rFonts w:ascii="Times New Roman" w:hAnsi="Times New Roman" w:cs="Times New Roman"/>
-        </w:rPr>
-        <w:t>vocalize</w:t>
-      </w:r>
-      <w:r>
-        <w:rPr>
-          <w:rFonts w:ascii="Times New Roman" w:hAnsi="Times New Roman" w:cs="Times New Roman"/>
-        </w:rPr>
-        <w:t xml:space="preserve"> it</w:t>
-      </w:r>
-      <w:r>
-        <w:rPr>
-          <w:rFonts w:ascii="Times New Roman" w:hAnsi="Times New Roman" w:cs="Times New Roman"/>
+          <w:lang w:val="en-US"/>
+          <w:rPrChange w:id="59" w:author="Анна Гуринович" w:date="2024-09-18T05:39:00Z">
+            <w:rPr>
+              <w:rFonts w:ascii="Times New Roman" w:hAnsi="Times New Roman" w:cs="Times New Roman"/>
+            </w:rPr>
+          </w:rPrChange>
+        </w:rPr>
+        <w:t xml:space="preserve">with better navigation and independence. Being integrated into existing app, </w:t>
+      </w:r>
+      <w:ins w:id="60" w:author="Анна Гуринович" w:date="2024-09-18T05:41:00Z">
+        <w:r>
+          <w:rPr>
+            <w:rFonts w:ascii="Times New Roman" w:hAnsi="Times New Roman" w:cs="Times New Roman"/>
+            <w:lang w:val="en-US"/>
+          </w:rPr>
+          <w:t xml:space="preserve">the </w:t>
+        </w:r>
+      </w:ins>
+      <w:r>
+        <w:rPr>
+          <w:rFonts w:ascii="Times New Roman" w:hAnsi="Times New Roman" w:cs="Times New Roman"/>
+          <w:lang w:val="en-US"/>
+          <w:rPrChange w:id="61" w:author="Анна Гуринович" w:date="2024-09-18T05:39:00Z">
+            <w:rPr>
+              <w:rFonts w:ascii="Times New Roman" w:hAnsi="Times New Roman" w:cs="Times New Roman"/>
+            </w:rPr>
+          </w:rPrChange>
+        </w:rPr>
+        <w:t xml:space="preserve">technology </w:t>
+      </w:r>
+      <w:del w:id="62" w:author="Анна Гуринович" w:date="2024-09-18T05:41:00Z">
+        <w:r>
+          <w:rPr>
+            <w:rFonts w:ascii="Times New Roman" w:hAnsi="Times New Roman" w:cs="Times New Roman"/>
+            <w:lang w:val="en-US"/>
+            <w:rPrChange w:id="63" w:author="Анна Гуринович" w:date="2024-09-18T05:39:00Z">
+              <w:rPr>
+                <w:rFonts w:ascii="Times New Roman" w:hAnsi="Times New Roman" w:cs="Times New Roman"/>
+              </w:rPr>
+            </w:rPrChange>
+          </w:rPr>
+          <w:delText>alows</w:delText>
+        </w:r>
+      </w:del>
+      <w:ins w:id="64" w:author="Анна Гуринович" w:date="2024-09-18T05:41:00Z">
+        <w:r>
+          <w:rPr>
+            <w:rFonts w:ascii="Times New Roman" w:hAnsi="Times New Roman" w:cs="Times New Roman"/>
+            <w:lang w:val="en-US"/>
+          </w:rPr>
+          <w:t>allows</w:t>
+        </w:r>
+      </w:ins>
+      <w:r>
+        <w:rPr>
+          <w:rFonts w:ascii="Times New Roman" w:hAnsi="Times New Roman" w:cs="Times New Roman"/>
+          <w:lang w:val="en-US"/>
+          <w:rPrChange w:id="65" w:author="Анна Гуринович" w:date="2024-09-18T05:39:00Z">
+            <w:rPr>
+              <w:rFonts w:ascii="Times New Roman" w:hAnsi="Times New Roman" w:cs="Times New Roman"/>
+            </w:rPr>
+          </w:rPrChange>
+        </w:rPr>
+        <w:t xml:space="preserve"> user</w:t>
+      </w:r>
+      <w:ins w:id="66" w:author="Анна Гуринович" w:date="2024-09-18T05:41:00Z">
+        <w:r>
+          <w:rPr>
+            <w:rFonts w:ascii="Times New Roman" w:hAnsi="Times New Roman" w:cs="Times New Roman"/>
+            <w:lang w:val="en-US"/>
+          </w:rPr>
+          <w:t>s</w:t>
+        </w:r>
+      </w:ins>
+      <w:r>
+        <w:rPr>
+          <w:rFonts w:ascii="Times New Roman" w:hAnsi="Times New Roman" w:cs="Times New Roman"/>
+          <w:lang w:val="en-US"/>
+          <w:rPrChange w:id="67" w:author="Анна Гуринович" w:date="2024-09-18T05:39:00Z">
+            <w:rPr>
+              <w:rFonts w:ascii="Times New Roman" w:hAnsi="Times New Roman" w:cs="Times New Roman"/>
+            </w:rPr>
+          </w:rPrChange>
+        </w:rPr>
+        <w:t xml:space="preserve"> to upload images from their smartphone</w:t>
+      </w:r>
+      <w:ins w:id="68" w:author="Анна Гуринович" w:date="2024-09-18T05:41:00Z">
+        <w:r>
+          <w:rPr>
+            <w:rFonts w:ascii="Times New Roman" w:hAnsi="Times New Roman" w:cs="Times New Roman"/>
+            <w:lang w:val="en-US"/>
+          </w:rPr>
+          <w:t>s</w:t>
+        </w:r>
+      </w:ins>
+      <w:r>
+        <w:rPr>
+          <w:rFonts w:ascii="Times New Roman" w:hAnsi="Times New Roman" w:cs="Times New Roman"/>
+          <w:lang w:val="en-US"/>
+          <w:rPrChange w:id="69" w:author="Анна Гуринович" w:date="2024-09-18T05:39:00Z">
+            <w:rPr>
+              <w:rFonts w:ascii="Times New Roman" w:hAnsi="Times New Roman" w:cs="Times New Roman"/>
+            </w:rPr>
+          </w:rPrChange>
+        </w:rPr>
+        <w:t xml:space="preserve"> without </w:t>
+      </w:r>
+      <w:del w:id="70" w:author="Анна Гуринович" w:date="2024-09-18T05:41:00Z">
+        <w:r>
+          <w:rPr>
+            <w:rFonts w:ascii="Times New Roman" w:hAnsi="Times New Roman" w:cs="Times New Roman"/>
+            <w:lang w:val="en-US"/>
+            <w:rPrChange w:id="71" w:author="Анна Гуринович" w:date="2024-09-18T05:39:00Z">
+              <w:rPr>
+                <w:rFonts w:ascii="Times New Roman" w:hAnsi="Times New Roman" w:cs="Times New Roman"/>
+              </w:rPr>
+            </w:rPrChange>
+          </w:rPr>
+          <w:delText xml:space="preserve">a need for </w:delText>
+        </w:r>
+      </w:del>
+      <w:r>
+        <w:rPr>
+          <w:rFonts w:ascii="Times New Roman" w:hAnsi="Times New Roman" w:cs="Times New Roman"/>
+          <w:lang w:val="en-US"/>
+          <w:rPrChange w:id="72" w:author="Анна Гуринович" w:date="2024-09-18T05:39:00Z">
+            <w:rPr>
+              <w:rFonts w:ascii="Times New Roman" w:hAnsi="Times New Roman" w:cs="Times New Roman"/>
+            </w:rPr>
+          </w:rPrChange>
+        </w:rPr>
+        <w:t xml:space="preserve">any additional plugins or extensions. Having received an image from </w:t>
+      </w:r>
+      <w:ins w:id="73" w:author="Анна Гуринович" w:date="2024-09-18T05:41:00Z">
+        <w:r>
+          <w:rPr>
+            <w:rFonts w:ascii="Times New Roman" w:hAnsi="Times New Roman" w:cs="Times New Roman"/>
+            <w:lang w:val="en-US"/>
+          </w:rPr>
+          <w:t xml:space="preserve">a </w:t>
+        </w:r>
+      </w:ins>
+      <w:r>
+        <w:rPr>
+          <w:rFonts w:ascii="Times New Roman" w:hAnsi="Times New Roman" w:cs="Times New Roman"/>
+          <w:lang w:val="en-US"/>
+          <w:rPrChange w:id="74" w:author="Анна Гуринович" w:date="2024-09-18T05:39:00Z">
+            <w:rPr>
+              <w:rFonts w:ascii="Times New Roman" w:hAnsi="Times New Roman" w:cs="Times New Roman"/>
+            </w:rPr>
+          </w:rPrChange>
+        </w:rPr>
+        <w:t xml:space="preserve">user, GPT-4 tries to process </w:t>
+      </w:r>
+      <w:ins w:id="75" w:author="Анна Гуринович" w:date="2024-09-18T05:41:00Z">
+        <w:r>
+          <w:rPr>
+            <w:rFonts w:ascii="Times New Roman" w:hAnsi="Times New Roman" w:cs="Times New Roman"/>
+            <w:lang w:val="en-US"/>
+          </w:rPr>
+          <w:t xml:space="preserve">the </w:t>
+        </w:r>
+      </w:ins>
+      <w:r>
+        <w:rPr>
+          <w:rFonts w:ascii="Times New Roman" w:hAnsi="Times New Roman" w:cs="Times New Roman"/>
+          <w:lang w:val="en-US"/>
+          <w:rPrChange w:id="76" w:author="Анна Гуринович" w:date="2024-09-18T05:39:00Z">
+            <w:rPr>
+              <w:rFonts w:ascii="Times New Roman" w:hAnsi="Times New Roman" w:cs="Times New Roman"/>
+            </w:rPr>
+          </w:rPrChange>
+        </w:rPr>
+        <w:t>photo and vocalize it</w:t>
+      </w:r>
+      <w:r>
+        <w:rPr>
+          <w:rFonts w:ascii="Times New Roman" w:hAnsi="Times New Roman" w:cs="Times New Roman"/>
+          <w:lang w:val="en-US"/>
+          <w:rPrChange w:id="77" w:author="Анна Гуринович" w:date="2024-09-18T05:39:00Z">
+            <w:rPr>
+              <w:rFonts w:ascii="Times New Roman" w:hAnsi="Times New Roman" w:cs="Times New Roman"/>
+            </w:rPr>
+          </w:rPrChange>
         </w:rPr>
         <w:t xml:space="preserve">. However, if GPT-4 </w:t>
       </w:r>
       <w:r>
         <w:rPr>
           <w:rFonts w:ascii="Times New Roman" w:hAnsi="Times New Roman" w:cs="Times New Roman"/>
-          <w:lang w:val="uk-UA"/>
+          <w:lang w:val="en-US"/>
+          <w:rPrChange w:id="78" w:author="Анна Гуринович" w:date="2024-09-18T05:39:00Z">
+            <w:rPr>
+              <w:rFonts w:ascii="Times New Roman" w:hAnsi="Times New Roman" w:cs="Times New Roman"/>
+              <w:lang w:val="uk-UA"/>
+            </w:rPr>
+          </w:rPrChange>
         </w:rPr>
         <w:t>e</w:t>
       </w:r>
@@ -359,7 +943,103 @@
           <w:rFonts w:ascii="Times New Roman" w:hAnsi="Times New Roman" w:cs="Times New Roman"/>
           <w:lang w:val="en-US"/>
         </w:rPr>
-        <w:t xml:space="preserve">ncounters the problem, app will automatically offer user to be connected to volunteer. </w:t>
+        <w:t xml:space="preserve">ncounters </w:t>
+      </w:r>
+      <w:del w:id="79" w:author="Анна Гуринович" w:date="2024-09-18T05:41:00Z">
+        <w:r>
+          <w:rPr>
+            <w:rFonts w:ascii="Times New Roman" w:hAnsi="Times New Roman" w:cs="Times New Roman"/>
+            <w:lang w:val="en-US"/>
+          </w:rPr>
+          <w:delText xml:space="preserve">the </w:delText>
+        </w:r>
+      </w:del>
+      <w:ins w:id="80" w:author="Анна Гуринович" w:date="2024-09-18T05:41:00Z">
+        <w:r>
+          <w:rPr>
+            <w:rFonts w:ascii="Times New Roman" w:hAnsi="Times New Roman" w:cs="Times New Roman"/>
+            <w:lang w:val="en-US"/>
+          </w:rPr>
+          <w:t>any</w:t>
+        </w:r>
+        <w:r>
+          <w:rPr>
+            <w:rFonts w:ascii="Times New Roman" w:hAnsi="Times New Roman" w:cs="Times New Roman"/>
+            <w:lang w:val="en-US"/>
+          </w:rPr>
+          <w:t xml:space="preserve"> </w:t>
+        </w:r>
+      </w:ins>
+      <w:r>
+        <w:rPr>
+          <w:rFonts w:ascii="Times New Roman" w:hAnsi="Times New Roman" w:cs="Times New Roman"/>
+          <w:lang w:val="en-US"/>
+        </w:rPr>
+        <w:t>problem</w:t>
+      </w:r>
+      <w:ins w:id="81" w:author="Анна Гуринович" w:date="2024-09-18T05:41:00Z">
+        <w:r>
+          <w:rPr>
+            <w:rFonts w:ascii="Times New Roman" w:hAnsi="Times New Roman" w:cs="Times New Roman"/>
+            <w:lang w:val="en-US"/>
+          </w:rPr>
+          <w:t>s</w:t>
+        </w:r>
+      </w:ins>
+      <w:r>
+        <w:rPr>
+          <w:rFonts w:ascii="Times New Roman" w:hAnsi="Times New Roman" w:cs="Times New Roman"/>
+          <w:lang w:val="en-US"/>
+        </w:rPr>
+        <w:t xml:space="preserve">, </w:t>
+      </w:r>
+      <w:ins w:id="82" w:author="Анна Гуринович" w:date="2024-09-18T05:41:00Z">
+        <w:r>
+          <w:rPr>
+            <w:rFonts w:ascii="Times New Roman" w:hAnsi="Times New Roman" w:cs="Times New Roman"/>
+            <w:lang w:val="en-US"/>
+          </w:rPr>
+          <w:t xml:space="preserve">the </w:t>
+        </w:r>
+      </w:ins>
+      <w:r>
+        <w:rPr>
+          <w:rFonts w:ascii="Times New Roman" w:hAnsi="Times New Roman" w:cs="Times New Roman"/>
+          <w:lang w:val="en-US"/>
+        </w:rPr>
+        <w:t>app will automatically offer user</w:t>
+      </w:r>
+      <w:ins w:id="83" w:author="Анна Гуринович" w:date="2024-09-18T05:41:00Z">
+        <w:r>
+          <w:rPr>
+            <w:rFonts w:ascii="Times New Roman" w:hAnsi="Times New Roman" w:cs="Times New Roman"/>
+            <w:lang w:val="en-US"/>
+          </w:rPr>
+          <w:t>s</w:t>
+        </w:r>
+      </w:ins>
+      <w:r>
+        <w:rPr>
+          <w:rFonts w:ascii="Times New Roman" w:hAnsi="Times New Roman" w:cs="Times New Roman"/>
+          <w:lang w:val="en-US"/>
+        </w:rPr>
+        <w:t xml:space="preserve"> to be connected to </w:t>
+      </w:r>
+      <w:ins w:id="84" w:author="Анна Гуринович" w:date="2024-09-18T05:41:00Z">
+        <w:r>
+          <w:rPr>
+            <w:rFonts w:ascii="Times New Roman" w:hAnsi="Times New Roman" w:cs="Times New Roman"/>
+            <w:lang w:val="en-US"/>
+          </w:rPr>
+          <w:t xml:space="preserve">a </w:t>
+        </w:r>
+      </w:ins>
+      <w:r>
+        <w:rPr>
+          <w:rFonts w:ascii="Times New Roman" w:hAnsi="Times New Roman" w:cs="Times New Roman"/>
+          <w:lang w:val="en-US"/>
+        </w:rPr>
+        <w:t xml:space="preserve">volunteer. </w:t>
       </w:r>
     </w:p>
     <w:p>
@@ -367,151 +1047,464 @@
         <w:ind w:firstLine="720"/>
         <w:rPr>
           <w:rFonts w:ascii="Times New Roman" w:hAnsi="Times New Roman" w:cs="Times New Roman"/>
+          <w:lang w:val="en-US"/>
+          <w:rPrChange w:id="85" w:author="Анна Гуринович" w:date="2024-09-18T05:39:00Z">
+            <w:rPr>
+              <w:rFonts w:ascii="Times New Roman" w:hAnsi="Times New Roman" w:cs="Times New Roman"/>
+            </w:rPr>
+          </w:rPrChange>
         </w:rPr>
       </w:pPr>
       <w:r>
         <w:rPr>
           <w:rFonts w:ascii="Times New Roman" w:hAnsi="Times New Roman" w:cs="Times New Roman"/>
-        </w:rPr>
-        <w:t xml:space="preserve">The Be </w:t>
-      </w:r>
-      <w:r>
-        <w:rPr>
-          <w:rFonts w:ascii="Times New Roman" w:hAnsi="Times New Roman" w:cs="Times New Roman"/>
-        </w:rPr>
-        <w:t>M</w:t>
-      </w:r>
-      <w:r>
-        <w:rPr>
-          <w:rFonts w:ascii="Times New Roman" w:hAnsi="Times New Roman" w:cs="Times New Roman"/>
-        </w:rPr>
-        <w:t xml:space="preserve">y </w:t>
-      </w:r>
-      <w:r>
-        <w:rPr>
-          <w:rFonts w:ascii="Times New Roman" w:hAnsi="Times New Roman" w:cs="Times New Roman"/>
-        </w:rPr>
-        <w:t>E</w:t>
-      </w:r>
-      <w:r>
-        <w:rPr>
-          <w:rFonts w:ascii="Times New Roman" w:hAnsi="Times New Roman" w:cs="Times New Roman"/>
-        </w:rPr>
-        <w:t xml:space="preserve">yes </w:t>
-      </w:r>
-      <w:r>
-        <w:rPr>
-          <w:rFonts w:ascii="Times New Roman" w:hAnsi="Times New Roman" w:cs="Times New Roman"/>
-        </w:rPr>
-        <w:t>Work</w:t>
-      </w:r>
-      <w:r>
-        <w:rPr>
-          <w:rFonts w:ascii="Times New Roman" w:hAnsi="Times New Roman" w:cs="Times New Roman"/>
+          <w:lang w:val="en-US"/>
+          <w:rPrChange w:id="86" w:author="Анна Гуринович" w:date="2024-09-18T05:39:00Z">
+            <w:rPr>
+              <w:rFonts w:ascii="Times New Roman" w:hAnsi="Times New Roman" w:cs="Times New Roman"/>
+            </w:rPr>
+          </w:rPrChange>
+        </w:rPr>
+        <w:t>The Be My Eyes Work</w:t>
+      </w:r>
+      <w:r>
+        <w:rPr>
+          <w:rFonts w:ascii="Times New Roman" w:hAnsi="Times New Roman" w:cs="Times New Roman"/>
+          <w:lang w:val="en-US"/>
+          <w:rPrChange w:id="87" w:author="Анна Гуринович" w:date="2024-09-18T05:39:00Z">
+            <w:rPr>
+              <w:rFonts w:ascii="Times New Roman" w:hAnsi="Times New Roman" w:cs="Times New Roman"/>
+            </w:rPr>
+          </w:rPrChange>
         </w:rPr>
         <w:t xml:space="preserve"> app</w:t>
       </w:r>
       <w:r>
         <w:rPr>
           <w:rFonts w:ascii="Times New Roman" w:hAnsi="Times New Roman" w:cs="Times New Roman"/>
-        </w:rPr>
-        <w:t xml:space="preserve"> creates an accessible workspace for blind or low-vision people. AI software, automatic connection to collegues or even </w:t>
-      </w:r>
-      <w:r>
-        <w:rPr>
-          <w:rFonts w:ascii="Times New Roman" w:hAnsi="Times New Roman" w:cs="Times New Roman"/>
-        </w:rPr>
-        <w:t>a fully outsourced service of support</w:t>
-      </w:r>
-      <w:r>
-        <w:rPr>
-          <w:rFonts w:ascii="Times New Roman" w:hAnsi="Times New Roman" w:cs="Times New Roman"/>
-        </w:rPr>
-        <w:t xml:space="preserve"> creates a phygital experience that</w:t>
-      </w:r>
-      <w:r>
-        <w:rPr>
-          <w:rFonts w:ascii="Times New Roman" w:hAnsi="Times New Roman" w:cs="Times New Roman"/>
-        </w:rPr>
-        <w:t xml:space="preserve"> enables to use t</w:t>
-      </w:r>
-      <w:r>
-        <w:rPr>
-          <w:rFonts w:ascii="Times New Roman" w:hAnsi="Times New Roman" w:cs="Times New Roman"/>
-        </w:rPr>
-        <w:t>he Be My Eyes Work app</w:t>
-      </w:r>
-      <w:r>
-        <w:rPr>
-          <w:rFonts w:ascii="Times New Roman" w:hAnsi="Times New Roman" w:cs="Times New Roman"/>
-        </w:rPr>
-        <w:t xml:space="preserve"> for </w:t>
-      </w:r>
-      <w:r>
-        <w:rPr>
-          <w:rFonts w:ascii="Times New Roman" w:hAnsi="Times New Roman" w:cs="Times New Roman"/>
-        </w:rPr>
-        <w:t>daily work-related tasks,</w:t>
-      </w:r>
-      <w:r>
-        <w:rPr>
-          <w:rFonts w:ascii="Times New Roman" w:hAnsi="Times New Roman" w:cs="Times New Roman"/>
-        </w:rPr>
-        <w:t xml:space="preserve"> downloading software and developing skills. Besides,</w:t>
-      </w:r>
-      <w:r>
-        <w:rPr>
-          <w:rFonts w:ascii="Times New Roman" w:hAnsi="Times New Roman" w:cs="Times New Roman"/>
+          <w:lang w:val="en-US"/>
+          <w:rPrChange w:id="88" w:author="Анна Гуринович" w:date="2024-09-18T05:39:00Z">
+            <w:rPr>
+              <w:rFonts w:ascii="Times New Roman" w:hAnsi="Times New Roman" w:cs="Times New Roman"/>
+            </w:rPr>
+          </w:rPrChange>
+        </w:rPr>
+        <w:t xml:space="preserve"> creates an accessible workspace for blind or low-vision people. </w:t>
+      </w:r>
+      <w:r>
+        <w:rPr>
+          <w:rFonts w:ascii="Times New Roman" w:hAnsi="Times New Roman" w:cs="Times New Roman"/>
+          <w:b/>
+          <w:i/>
+          <w:lang w:val="en-US"/>
+          <w:rPrChange w:id="89" w:author="Анна Гуринович" w:date="2024-09-18T05:42:00Z">
+            <w:rPr>
+              <w:rFonts w:ascii="Times New Roman" w:hAnsi="Times New Roman" w:cs="Times New Roman"/>
+            </w:rPr>
+          </w:rPrChange>
+        </w:rPr>
+        <w:t>AI software</w:t>
+      </w:r>
+      <w:del w:id="90" w:author="Анна Гуринович" w:date="2024-09-18T05:42:00Z">
+        <w:r>
+          <w:rPr>
+            <w:rFonts w:ascii="Times New Roman" w:hAnsi="Times New Roman" w:cs="Times New Roman"/>
+            <w:b/>
+            <w:i/>
+            <w:lang w:val="en-US"/>
+            <w:rPrChange w:id="91" w:author="Анна Гуринович" w:date="2024-09-18T05:42:00Z">
+              <w:rPr>
+                <w:rFonts w:ascii="Times New Roman" w:hAnsi="Times New Roman" w:cs="Times New Roman"/>
+              </w:rPr>
+            </w:rPrChange>
+          </w:rPr>
+          <w:delText>,</w:delText>
+        </w:r>
+      </w:del>
+      <w:r>
+        <w:rPr>
+          <w:rFonts w:ascii="Times New Roman" w:hAnsi="Times New Roman" w:cs="Times New Roman"/>
+          <w:b/>
+          <w:i/>
+          <w:lang w:val="en-US"/>
+          <w:rPrChange w:id="92" w:author="Анна Гуринович" w:date="2024-09-18T05:42:00Z">
+            <w:rPr>
+              <w:rFonts w:ascii="Times New Roman" w:hAnsi="Times New Roman" w:cs="Times New Roman"/>
+            </w:rPr>
+          </w:rPrChange>
+        </w:rPr>
+        <w:t xml:space="preserve"> automatic</w:t>
+      </w:r>
+      <w:ins w:id="93" w:author="Анна Гуринович" w:date="2024-09-18T05:42:00Z">
+        <w:r>
+          <w:rPr>
+            <w:rFonts w:ascii="Times New Roman" w:hAnsi="Times New Roman" w:cs="Times New Roman"/>
+            <w:b/>
+            <w:i/>
+            <w:lang w:val="en-US"/>
+            <w:rPrChange w:id="94" w:author="Анна Гуринович" w:date="2024-09-18T05:42:00Z">
+              <w:rPr>
+                <w:rFonts w:ascii="Times New Roman" w:hAnsi="Times New Roman" w:cs="Times New Roman"/>
+                <w:lang w:val="en-US"/>
+              </w:rPr>
+            </w:rPrChange>
+          </w:rPr>
+          <w:t>ally</w:t>
+        </w:r>
+      </w:ins>
+      <w:r>
+        <w:rPr>
+          <w:rFonts w:ascii="Times New Roman" w:hAnsi="Times New Roman" w:cs="Times New Roman"/>
+          <w:b/>
+          <w:i/>
+          <w:lang w:val="en-US"/>
+          <w:rPrChange w:id="95" w:author="Анна Гуринович" w:date="2024-09-18T05:42:00Z">
+            <w:rPr>
+              <w:rFonts w:ascii="Times New Roman" w:hAnsi="Times New Roman" w:cs="Times New Roman"/>
+            </w:rPr>
+          </w:rPrChange>
+        </w:rPr>
+        <w:t xml:space="preserve"> connect</w:t>
+      </w:r>
+      <w:ins w:id="96" w:author="Анна Гуринович" w:date="2024-09-18T05:42:00Z">
+        <w:r>
+          <w:rPr>
+            <w:rFonts w:ascii="Times New Roman" w:hAnsi="Times New Roman" w:cs="Times New Roman"/>
+            <w:b/>
+            <w:i/>
+            <w:lang w:val="en-US"/>
+            <w:rPrChange w:id="97" w:author="Анна Гуринович" w:date="2024-09-18T05:42:00Z">
+              <w:rPr>
+                <w:rFonts w:ascii="Times New Roman" w:hAnsi="Times New Roman" w:cs="Times New Roman"/>
+                <w:lang w:val="en-US"/>
+              </w:rPr>
+            </w:rPrChange>
+          </w:rPr>
+          <w:t>s</w:t>
+        </w:r>
+      </w:ins>
+      <w:del w:id="98" w:author="Анна Гуринович" w:date="2024-09-18T05:42:00Z">
+        <w:r>
+          <w:rPr>
+            <w:rFonts w:ascii="Times New Roman" w:hAnsi="Times New Roman" w:cs="Times New Roman"/>
+            <w:b/>
+            <w:i/>
+            <w:lang w:val="en-US"/>
+            <w:rPrChange w:id="99" w:author="Анна Гуринович" w:date="2024-09-18T05:42:00Z">
+              <w:rPr>
+                <w:rFonts w:ascii="Times New Roman" w:hAnsi="Times New Roman" w:cs="Times New Roman"/>
+              </w:rPr>
+            </w:rPrChange>
+          </w:rPr>
+          <w:delText>ion</w:delText>
+        </w:r>
+      </w:del>
+      <w:r>
+        <w:rPr>
+          <w:rFonts w:ascii="Times New Roman" w:hAnsi="Times New Roman" w:cs="Times New Roman"/>
+          <w:b/>
+          <w:i/>
+          <w:lang w:val="en-US"/>
+          <w:rPrChange w:id="100" w:author="Анна Гуринович" w:date="2024-09-18T05:42:00Z">
+            <w:rPr>
+              <w:rFonts w:ascii="Times New Roman" w:hAnsi="Times New Roman" w:cs="Times New Roman"/>
+            </w:rPr>
+          </w:rPrChange>
+        </w:rPr>
+        <w:t xml:space="preserve"> to </w:t>
+      </w:r>
+      <w:del w:id="101" w:author="Анна Гуринович" w:date="2024-09-18T05:42:00Z">
+        <w:r>
+          <w:rPr>
+            <w:rFonts w:ascii="Times New Roman" w:hAnsi="Times New Roman" w:cs="Times New Roman"/>
+            <w:b/>
+            <w:i/>
+            <w:lang w:val="en-US"/>
+            <w:rPrChange w:id="102" w:author="Анна Гуринович" w:date="2024-09-18T05:42:00Z">
+              <w:rPr>
+                <w:rFonts w:ascii="Times New Roman" w:hAnsi="Times New Roman" w:cs="Times New Roman"/>
+              </w:rPr>
+            </w:rPrChange>
+          </w:rPr>
+          <w:delText>collegues</w:delText>
+        </w:r>
+      </w:del>
+      <w:ins w:id="103" w:author="Анна Гуринович" w:date="2024-09-18T05:42:00Z">
+        <w:r>
+          <w:rPr>
+            <w:rFonts w:ascii="Times New Roman" w:hAnsi="Times New Roman" w:cs="Times New Roman"/>
+            <w:b/>
+            <w:i/>
+            <w:lang w:val="en-US"/>
+            <w:rPrChange w:id="104" w:author="Анна Гуринович" w:date="2024-09-18T05:42:00Z">
+              <w:rPr>
+                <w:rFonts w:ascii="Times New Roman" w:hAnsi="Times New Roman" w:cs="Times New Roman"/>
+                <w:lang w:val="en-US"/>
+              </w:rPr>
+            </w:rPrChange>
+          </w:rPr>
+          <w:t>colleagues</w:t>
+        </w:r>
+      </w:ins>
+      <w:r>
+        <w:rPr>
+          <w:rFonts w:ascii="Times New Roman" w:hAnsi="Times New Roman" w:cs="Times New Roman"/>
+          <w:b/>
+          <w:i/>
+          <w:lang w:val="en-US"/>
+          <w:rPrChange w:id="105" w:author="Анна Гуринович" w:date="2024-09-18T05:42:00Z">
+            <w:rPr>
+              <w:rFonts w:ascii="Times New Roman" w:hAnsi="Times New Roman" w:cs="Times New Roman"/>
+            </w:rPr>
+          </w:rPrChange>
+        </w:rPr>
+        <w:t xml:space="preserve"> or even a fully outsourced service of support creates a </w:t>
+      </w:r>
+      <w:proofErr w:type="spellStart"/>
+      <w:r>
+        <w:rPr>
+          <w:rFonts w:ascii="Times New Roman" w:hAnsi="Times New Roman" w:cs="Times New Roman"/>
+          <w:b/>
+          <w:i/>
+          <w:lang w:val="en-US"/>
+          <w:rPrChange w:id="106" w:author="Анна Гуринович" w:date="2024-09-18T05:42:00Z">
+            <w:rPr>
+              <w:rFonts w:ascii="Times New Roman" w:hAnsi="Times New Roman" w:cs="Times New Roman"/>
+            </w:rPr>
+          </w:rPrChange>
+        </w:rPr>
+        <w:t>phygital</w:t>
+      </w:r>
+      <w:proofErr w:type="spellEnd"/>
+      <w:r>
+        <w:rPr>
+          <w:rFonts w:ascii="Times New Roman" w:hAnsi="Times New Roman" w:cs="Times New Roman"/>
+          <w:b/>
+          <w:i/>
+          <w:lang w:val="en-US"/>
+          <w:rPrChange w:id="107" w:author="Анна Гуринович" w:date="2024-09-18T05:42:00Z">
+            <w:rPr>
+              <w:rFonts w:ascii="Times New Roman" w:hAnsi="Times New Roman" w:cs="Times New Roman"/>
+            </w:rPr>
+          </w:rPrChange>
+        </w:rPr>
+        <w:t xml:space="preserve"> experience that</w:t>
+      </w:r>
+      <w:r>
+        <w:rPr>
+          <w:rFonts w:ascii="Times New Roman" w:hAnsi="Times New Roman" w:cs="Times New Roman"/>
+          <w:b/>
+          <w:i/>
+          <w:lang w:val="en-US"/>
+          <w:rPrChange w:id="108" w:author="Анна Гуринович" w:date="2024-09-18T05:42:00Z">
+            <w:rPr>
+              <w:rFonts w:ascii="Times New Roman" w:hAnsi="Times New Roman" w:cs="Times New Roman"/>
+            </w:rPr>
+          </w:rPrChange>
+        </w:rPr>
+        <w:t xml:space="preserve"> enables to use the Be My Eyes Work app for daily work-related tasks, downloading software and developing skills.</w:t>
+      </w:r>
+      <w:ins w:id="109" w:author="Анна Гуринович" w:date="2024-09-18T05:42:00Z">
+        <w:r>
+          <w:rPr>
+            <w:rStyle w:val="af2"/>
+            <w:rFonts w:ascii="Times New Roman" w:hAnsi="Times New Roman" w:cs="Times New Roman"/>
+            <w:b/>
+            <w:i/>
+            <w:lang w:val="en-US"/>
+          </w:rPr>
+          <w:footnoteReference w:id="1"/>
+        </w:r>
+      </w:ins>
+      <w:r>
+        <w:rPr>
+          <w:rFonts w:ascii="Times New Roman" w:hAnsi="Times New Roman" w:cs="Times New Roman"/>
+          <w:lang w:val="en-US"/>
+          <w:rPrChange w:id="113" w:author="Анна Гуринович" w:date="2024-09-18T05:39:00Z">
+            <w:rPr>
+              <w:rFonts w:ascii="Times New Roman" w:hAnsi="Times New Roman" w:cs="Times New Roman"/>
+            </w:rPr>
+          </w:rPrChange>
+        </w:rPr>
+        <w:t xml:space="preserve"> Besides, </w:t>
+      </w:r>
+      <w:ins w:id="114" w:author="Анна Гуринович" w:date="2024-09-18T05:44:00Z">
+        <w:r>
+          <w:rPr>
+            <w:rFonts w:ascii="Times New Roman" w:hAnsi="Times New Roman" w:cs="Times New Roman"/>
+            <w:lang w:val="en-US"/>
+          </w:rPr>
+          <w:t xml:space="preserve">it helps the </w:t>
+        </w:r>
+      </w:ins>
+      <w:r>
+        <w:rPr>
+          <w:rFonts w:ascii="Times New Roman" w:hAnsi="Times New Roman" w:cs="Times New Roman"/>
+          <w:lang w:val="en-US"/>
+          <w:rPrChange w:id="115" w:author="Анна Гуринович" w:date="2024-09-18T05:39:00Z">
+            <w:rPr>
+              <w:rFonts w:ascii="Times New Roman" w:hAnsi="Times New Roman" w:cs="Times New Roman"/>
+            </w:rPr>
+          </w:rPrChange>
+        </w:rPr>
+        <w:t>employment rate</w:t>
+      </w:r>
+      <w:ins w:id="116" w:author="Анна Гуринович" w:date="2024-09-18T05:44:00Z">
+        <w:r>
+          <w:rPr>
+            <w:rFonts w:ascii="Times New Roman" w:hAnsi="Times New Roman" w:cs="Times New Roman"/>
+            <w:lang w:val="en-US"/>
+          </w:rPr>
+          <w:t xml:space="preserve"> to</w:t>
+        </w:r>
+      </w:ins>
+      <w:r>
+        <w:rPr>
+          <w:rFonts w:ascii="Times New Roman" w:hAnsi="Times New Roman" w:cs="Times New Roman"/>
+          <w:lang w:val="en-US"/>
+          <w:rPrChange w:id="117" w:author="Анна Гуринович" w:date="2024-09-18T05:39:00Z">
+            <w:rPr>
+              <w:rFonts w:ascii="Times New Roman" w:hAnsi="Times New Roman" w:cs="Times New Roman"/>
+            </w:rPr>
+          </w:rPrChange>
         </w:rPr>
         <w:t xml:space="preserve"> </w:t>
       </w:r>
       <w:r>
         <w:rPr>
           <w:rFonts w:ascii="Times New Roman" w:hAnsi="Times New Roman" w:cs="Times New Roman"/>
-        </w:rPr>
-        <w:t>employment rate</w:t>
-      </w:r>
-      <w:r>
-        <w:rPr>
-          <w:rFonts w:ascii="Times New Roman" w:hAnsi="Times New Roman" w:cs="Times New Roman"/>
-        </w:rPr>
-        <w:t xml:space="preserve"> </w:t>
-      </w:r>
-      <w:r>
-        <w:rPr>
-          <w:rFonts w:ascii="Times New Roman" w:hAnsi="Times New Roman" w:cs="Times New Roman"/>
+          <w:lang w:val="en-US"/>
+          <w:rPrChange w:id="118" w:author="Анна Гуринович" w:date="2024-09-18T05:39:00Z">
+            <w:rPr>
+              <w:rFonts w:ascii="Times New Roman" w:hAnsi="Times New Roman" w:cs="Times New Roman"/>
+            </w:rPr>
+          </w:rPrChange>
         </w:rPr>
         <w:t>increase</w:t>
       </w:r>
-      <w:r>
-        <w:rPr>
-          <w:rFonts w:ascii="Times New Roman" w:hAnsi="Times New Roman" w:cs="Times New Roman"/>
-        </w:rPr>
-        <w:t>s</w:t>
-      </w:r>
-      <w:r>
-        <w:rPr>
-          <w:rFonts w:ascii="Times New Roman" w:hAnsi="Times New Roman" w:cs="Times New Roman"/>
-        </w:rPr>
-        <w:t xml:space="preserve"> among impaired people</w:t>
-      </w:r>
-      <w:r>
-        <w:rPr>
-          <w:rFonts w:ascii="Times New Roman" w:hAnsi="Times New Roman" w:cs="Times New Roman"/>
-        </w:rPr>
-        <w:t xml:space="preserve"> and makes Smart cities inclusive for everybody. </w:t>
+      <w:del w:id="119" w:author="Анна Гуринович" w:date="2024-09-18T05:44:00Z">
+        <w:r>
+          <w:rPr>
+            <w:rFonts w:ascii="Times New Roman" w:hAnsi="Times New Roman" w:cs="Times New Roman"/>
+            <w:lang w:val="en-US"/>
+            <w:rPrChange w:id="120" w:author="Анна Гуринович" w:date="2024-09-18T05:39:00Z">
+              <w:rPr>
+                <w:rFonts w:ascii="Times New Roman" w:hAnsi="Times New Roman" w:cs="Times New Roman"/>
+              </w:rPr>
+            </w:rPrChange>
+          </w:rPr>
+          <w:delText>s</w:delText>
+        </w:r>
+      </w:del>
+      <w:r>
+        <w:rPr>
+          <w:rFonts w:ascii="Times New Roman" w:hAnsi="Times New Roman" w:cs="Times New Roman"/>
+          <w:lang w:val="en-US"/>
+          <w:rPrChange w:id="121" w:author="Анна Гуринович" w:date="2024-09-18T05:39:00Z">
+            <w:rPr>
+              <w:rFonts w:ascii="Times New Roman" w:hAnsi="Times New Roman" w:cs="Times New Roman"/>
+            </w:rPr>
+          </w:rPrChange>
+        </w:rPr>
+        <w:t xml:space="preserve"> among </w:t>
+      </w:r>
+      <w:ins w:id="122" w:author="Анна Гуринович" w:date="2024-09-18T05:44:00Z">
+        <w:r>
+          <w:rPr>
+            <w:rFonts w:ascii="Times New Roman" w:hAnsi="Times New Roman" w:cs="Times New Roman"/>
+            <w:lang w:val="en-US"/>
+          </w:rPr>
+          <w:t xml:space="preserve">the </w:t>
+        </w:r>
+      </w:ins>
+      <w:r>
+        <w:rPr>
+          <w:rFonts w:ascii="Times New Roman" w:hAnsi="Times New Roman" w:cs="Times New Roman"/>
+          <w:lang w:val="en-US"/>
+          <w:rPrChange w:id="123" w:author="Анна Гуринович" w:date="2024-09-18T05:39:00Z">
+            <w:rPr>
+              <w:rFonts w:ascii="Times New Roman" w:hAnsi="Times New Roman" w:cs="Times New Roman"/>
+            </w:rPr>
+          </w:rPrChange>
+        </w:rPr>
+        <w:t>impaired people</w:t>
+      </w:r>
+      <w:r>
+        <w:rPr>
+          <w:rFonts w:ascii="Times New Roman" w:hAnsi="Times New Roman" w:cs="Times New Roman"/>
+          <w:lang w:val="en-US"/>
+          <w:rPrChange w:id="124" w:author="Анна Гуринович" w:date="2024-09-18T05:39:00Z">
+            <w:rPr>
+              <w:rFonts w:ascii="Times New Roman" w:hAnsi="Times New Roman" w:cs="Times New Roman"/>
+            </w:rPr>
+          </w:rPrChange>
+        </w:rPr>
+        <w:t xml:space="preserve"> and makes </w:t>
+      </w:r>
+      <w:ins w:id="125" w:author="Анна Гуринович" w:date="2024-09-18T05:44:00Z">
+        <w:r>
+          <w:rPr>
+            <w:rFonts w:ascii="Times New Roman" w:hAnsi="Times New Roman" w:cs="Times New Roman"/>
+            <w:lang w:val="en-US"/>
+          </w:rPr>
+          <w:t>s</w:t>
+        </w:r>
+      </w:ins>
+      <w:del w:id="126" w:author="Анна Гуринович" w:date="2024-09-18T05:44:00Z">
+        <w:r>
+          <w:rPr>
+            <w:rFonts w:ascii="Times New Roman" w:hAnsi="Times New Roman" w:cs="Times New Roman"/>
+            <w:lang w:val="en-US"/>
+            <w:rPrChange w:id="127" w:author="Анна Гуринович" w:date="2024-09-18T05:39:00Z">
+              <w:rPr>
+                <w:rFonts w:ascii="Times New Roman" w:hAnsi="Times New Roman" w:cs="Times New Roman"/>
+              </w:rPr>
+            </w:rPrChange>
+          </w:rPr>
+          <w:delText>S</w:delText>
+        </w:r>
+      </w:del>
+      <w:r>
+        <w:rPr>
+          <w:rFonts w:ascii="Times New Roman" w:hAnsi="Times New Roman" w:cs="Times New Roman"/>
+          <w:lang w:val="en-US"/>
+          <w:rPrChange w:id="128" w:author="Анна Гуринович" w:date="2024-09-18T05:39:00Z">
+            <w:rPr>
+              <w:rFonts w:ascii="Times New Roman" w:hAnsi="Times New Roman" w:cs="Times New Roman"/>
+            </w:rPr>
+          </w:rPrChange>
+        </w:rPr>
+        <w:t xml:space="preserve">mart cities inclusive for everybody. </w:t>
       </w:r>
     </w:p>
     <w:p>
       <w:pPr>
-        <w:ind w:firstLine="720"/>
-        <w:rPr>
-          <w:rFonts w:ascii="Times New Roman" w:hAnsi="Times New Roman" w:cs="Times New Roman"/>
-        </w:rPr>
+        <w:rPr>
+          <w:rFonts w:ascii="Times New Roman" w:hAnsi="Times New Roman" w:cs="Times New Roman"/>
+          <w:lang w:val="en-US"/>
+          <w:rPrChange w:id="129" w:author="Анна Гуринович" w:date="2024-09-18T05:39:00Z">
+            <w:rPr>
+              <w:rFonts w:ascii="Times New Roman" w:hAnsi="Times New Roman" w:cs="Times New Roman"/>
+            </w:rPr>
+          </w:rPrChange>
+        </w:rPr>
+        <w:pPrChange w:id="130" w:author="Анна Гуринович" w:date="2024-09-18T05:44:00Z">
+          <w:pPr>
+            <w:ind w:firstLine="720"/>
+          </w:pPr>
+        </w:pPrChange>
       </w:pPr>
-      <w:r>
-        <w:rPr>
-          <w:rFonts w:ascii="Times New Roman" w:hAnsi="Times New Roman" w:cs="Times New Roman"/>
+      <w:bookmarkStart w:id="131" w:name="_GoBack"/>
+      <w:bookmarkEnd w:id="131"/>
+      <w:r>
+        <w:rPr>
+          <w:rFonts w:ascii="Times New Roman" w:hAnsi="Times New Roman" w:cs="Times New Roman"/>
+          <w:lang w:val="en-US"/>
+          <w:rPrChange w:id="132" w:author="Анна Гуринович" w:date="2024-09-18T05:39:00Z">
+            <w:rPr>
+              <w:rFonts w:ascii="Times New Roman" w:hAnsi="Times New Roman" w:cs="Times New Roman"/>
+            </w:rPr>
+          </w:rPrChange>
         </w:rPr>
         <w:t>Nowadays, the app has 6.7 million active volunteers and 500 000 blind and low-vision people.</w:t>
       </w:r>
@@ -520,6 +1513,12 @@
       <w:pPr>
         <w:rPr>
           <w:rFonts w:ascii="Times New Roman" w:hAnsi="Times New Roman" w:cs="Times New Roman"/>
+          <w:lang w:val="en-US"/>
+          <w:rPrChange w:id="133" w:author="Анна Гуринович" w:date="2024-09-18T05:39:00Z">
+            <w:rPr>
+              <w:rFonts w:ascii="Times New Roman" w:hAnsi="Times New Roman" w:cs="Times New Roman"/>
+            </w:rPr>
+          </w:rPrChange>
         </w:rPr>
       </w:pPr>
     </w:p>
@@ -530,34 +1529,63 @@
           <w:lang w:val="en-US"/>
         </w:rPr>
       </w:pPr>
-      <w:hyperlink r:id="rId4" w:history="1">
-        <w:r>
-          <w:rPr>
-            <w:rStyle w:val="Hyperlink"/>
-            <w:rFonts w:ascii="Times New Roman" w:hAnsi="Times New Roman" w:cs="Times New Roman"/>
-            <w:lang w:val="en-US"/>
-          </w:rPr>
-          <w:t>https://</w:t>
-        </w:r>
-        <w:proofErr w:type="spellStart"/>
-        <w:r>
-          <w:rPr>
-            <w:rStyle w:val="Hyperlink"/>
-            <w:rFonts w:ascii="Times New Roman" w:hAnsi="Times New Roman" w:cs="Times New Roman"/>
-            <w:lang w:val="en-US"/>
-          </w:rPr>
-          <w:t>bemyeyes.com</w:t>
-        </w:r>
-        <w:proofErr w:type="spellEnd"/>
-        <w:r>
-          <w:rPr>
-            <w:rStyle w:val="Hyperlink"/>
-            <w:rFonts w:ascii="Times New Roman" w:hAnsi="Times New Roman" w:cs="Times New Roman"/>
-            <w:lang w:val="en-US"/>
-          </w:rPr>
-          <w:t>/</w:t>
-        </w:r>
-      </w:hyperlink>
+      <w:r>
+        <w:rPr>
+          <w:lang w:val="en-US"/>
+          <w:rPrChange w:id="134" w:author="Анна Гуринович" w:date="2024-09-18T05:39:00Z">
+            <w:rPr/>
+          </w:rPrChange>
+        </w:rPr>
+        <w:fldChar w:fldCharType="begin"/>
+      </w:r>
+      <w:r>
+        <w:rPr>
+          <w:lang w:val="en-US"/>
+          <w:rPrChange w:id="135" w:author="Анна Гуринович" w:date="2024-09-18T05:39:00Z">
+            <w:rPr/>
+          </w:rPrChange>
+        </w:rPr>
+        <w:instrText xml:space="preserve"> HYPERLINK "https://bemyeyes.com/" </w:instrText>
+      </w:r>
+      <w:r>
+        <w:rPr>
+          <w:lang w:val="en-US"/>
+          <w:rPrChange w:id="136" w:author="Анна Гуринович" w:date="2024-09-18T05:39:00Z">
+            <w:rPr/>
+          </w:rPrChange>
+        </w:rPr>
+        <w:fldChar w:fldCharType="separate"/>
+      </w:r>
+      <w:r>
+        <w:rPr>
+          <w:rStyle w:val="ac"/>
+          <w:rFonts w:ascii="Times New Roman" w:hAnsi="Times New Roman" w:cs="Times New Roman"/>
+          <w:lang w:val="en-US"/>
+          <w:rPrChange w:id="137" w:author="Анна Гуринович" w:date="2024-09-18T05:39:00Z">
+            <w:rPr>
+              <w:rStyle w:val="ac"/>
+              <w:rFonts w:ascii="Times New Roman" w:hAnsi="Times New Roman" w:cs="Times New Roman"/>
+              <w:lang w:val="en-US"/>
+            </w:rPr>
+          </w:rPrChange>
+        </w:rPr>
+        <w:t>https://bemyeyes.com/</w:t>
+      </w:r>
+      <w:r>
+        <w:rPr>
+          <w:rStyle w:val="ac"/>
+          <w:rFonts w:ascii="Times New Roman" w:hAnsi="Times New Roman" w:cs="Times New Roman"/>
+          <w:lang w:val="en-US"/>
+          <w:rPrChange w:id="138" w:author="Анна Гуринович" w:date="2024-09-18T05:39:00Z">
+            <w:rPr>
+              <w:rStyle w:val="ac"/>
+              <w:rFonts w:ascii="Times New Roman" w:hAnsi="Times New Roman" w:cs="Times New Roman"/>
+              <w:lang w:val="en-US"/>
+            </w:rPr>
+          </w:rPrChange>
+        </w:rPr>
+        <w:fldChar w:fldCharType="end"/>
+      </w:r>
     </w:p>
     <w:p>
       <w:pPr>
@@ -577,8 +1605,119 @@
 </w:document>
 </file>
 
+<file path=word/endnotes.xml><?xml version="1.0" encoding="utf-8"?>
+<w:endnotes xmlns:wpc="http://schemas.microsoft.com/office/word/2010/wordprocessingCanvas" xmlns:cx="http://schemas.microsoft.com/office/drawing/2014/chartex" xmlns:cx1="http://schemas.microsoft.com/office/drawing/2015/9/8/chartex" xmlns:cx2="http://schemas.microsoft.com/office/drawing/2015/10/21/chartex" xmlns:cx3="http://schemas.microsoft.com/office/drawing/2016/5/9/chartex" xmlns:cx4="http://schemas.microsoft.com/office/drawing/2016/5/10/chartex" xmlns:cx5="http://schemas.microsoft.com/office/drawing/2016/5/11/chartex" xmlns:cx6="http://schemas.microsoft.com/office/drawing/2016/5/12/chartex" xmlns:cx7="http://schemas.microsoft.com/office/drawing/2016/5/13/chartex" xmlns:cx8="http://schemas.microsoft.com/office/drawing/2016/5/14/chartex" xmlns:mc="http://schemas.openxmlformats.org/markup-compatibility/2006" xmlns:aink="http://schemas.microsoft.com/office/drawing/2016/ink" xmlns:am3d="http://schemas.microsoft.com/office/drawing/2017/model3d" xmlns:o="urn:schemas-microsoft-com:office:office" xmlns:r="http://schemas.openxmlformats.org/officeDocument/2006/relationships" xmlns:m="http://schemas.openxmlformats.org/officeDocument/2006/math" xmlns:v="urn:schemas-microsoft-com:vml" xmlns:wp14="http://schemas.microsoft.com/office/word/2010/wordprocessingDrawing" xmlns:wp="http://schemas.openxmlformats.org/drawingml/2006/wordprocessingDrawing" xmlns:w10="urn:schemas-microsoft-com:office:word" xmlns:w="http://schemas.openxmlformats.org/wordprocessingml/2006/main" xmlns:w14="http://schemas.microsoft.com/office/word/2010/wordml" xmlns:w15="http://schemas.microsoft.com/office/word/2012/wordml" xmlns:w16cid="http://schemas.microsoft.com/office/word/2016/wordml/cid" xmlns:w16se="http://schemas.microsoft.com/office/word/2015/wordml/symex" xmlns:wpg="http://schemas.microsoft.com/office/word/2010/wordprocessingGroup" xmlns:wpi="http://schemas.microsoft.com/office/word/2010/wordprocessingInk" xmlns:wne="http://schemas.microsoft.com/office/word/2006/wordml" xmlns:wps="http://schemas.microsoft.com/office/word/2010/wordprocessingShape" mc:Ignorable="w14 w15 w16se w16cid wp14">
+  <w:endnote w:type="separator" w:id="-1">
+    <w:p>
+      <w:pPr>
+        <w:spacing w:after="0" w:line="240" w:lineRule="auto"/>
+      </w:pPr>
+      <w:r>
+        <w:separator/>
+      </w:r>
+    </w:p>
+  </w:endnote>
+  <w:endnote w:type="continuationSeparator" w:id="0">
+    <w:p>
+      <w:pPr>
+        <w:spacing w:after="0" w:line="240" w:lineRule="auto"/>
+      </w:pPr>
+      <w:r>
+        <w:continuationSeparator/>
+      </w:r>
+    </w:p>
+  </w:endnote>
+</w:endnotes>
+</file>
+
+<file path=word/footnotes.xml><?xml version="1.0" encoding="utf-8"?>
+<w:footnotes xmlns:wpc="http://schemas.microsoft.com/office/word/2010/wordprocessingCanvas" xmlns:cx="http://schemas.microsoft.com/office/drawing/2014/chartex" xmlns:cx1="http://schemas.microsoft.com/office/drawing/2015/9/8/chartex" xmlns:cx2="http://schemas.microsoft.com/office/drawing/2015/10/21/chartex" xmlns:cx3="http://schemas.microsoft.com/office/drawing/2016/5/9/chartex" xmlns:cx4="http://schemas.microsoft.com/office/drawing/2016/5/10/chartex" xmlns:cx5="http://schemas.microsoft.com/office/drawing/2016/5/11/chartex" xmlns:cx6="http://schemas.microsoft.com/office/drawing/2016/5/12/chartex" xmlns:cx7="http://schemas.microsoft.com/office/drawing/2016/5/13/chartex" xmlns:cx8="http://schemas.microsoft.com/office/drawing/2016/5/14/chartex" xmlns:mc="http://schemas.openxmlformats.org/markup-compatibility/2006" xmlns:aink="http://schemas.microsoft.com/office/drawing/2016/ink" xmlns:am3d="http://schemas.microsoft.com/office/drawing/2017/model3d" xmlns:o="urn:schemas-microsoft-com:office:office" xmlns:r="http://schemas.openxmlformats.org/officeDocument/2006/relationships" xmlns:m="http://schemas.openxmlformats.org/officeDocument/2006/math" xmlns:v="urn:schemas-microsoft-com:vml" xmlns:wp14="http://schemas.microsoft.com/office/word/2010/wordprocessingDrawing" xmlns:wp="http://schemas.openxmlformats.org/drawingml/2006/wordprocessingDrawing" xmlns:w10="urn:schemas-microsoft-com:office:word" xmlns:w="http://schemas.openxmlformats.org/wordprocessingml/2006/main" xmlns:w14="http://schemas.microsoft.com/office/word/2010/wordml" xmlns:w15="http://schemas.microsoft.com/office/word/2012/wordml" xmlns:w16cid="http://schemas.microsoft.com/office/word/2016/wordml/cid" xmlns:w16se="http://schemas.microsoft.com/office/word/2015/wordml/symex" xmlns:wpg="http://schemas.microsoft.com/office/word/2010/wordprocessingGroup" xmlns:wpi="http://schemas.microsoft.com/office/word/2010/wordprocessingInk" xmlns:wne="http://schemas.microsoft.com/office/word/2006/wordml" xmlns:wps="http://schemas.microsoft.com/office/word/2010/wordprocessingShape" mc:Ignorable="w14 w15 w16se w16cid wp14">
+  <w:footnote w:type="separator" w:id="-1">
+    <w:p>
+      <w:pPr>
+        <w:spacing w:after="0" w:line="240" w:lineRule="auto"/>
+      </w:pPr>
+      <w:r>
+        <w:separator/>
+      </w:r>
+    </w:p>
+  </w:footnote>
+  <w:footnote w:type="continuationSeparator" w:id="0">
+    <w:p>
+      <w:pPr>
+        <w:spacing w:after="0" w:line="240" w:lineRule="auto"/>
+      </w:pPr>
+      <w:r>
+        <w:continuationSeparator/>
+      </w:r>
+    </w:p>
+  </w:footnote>
+  <w:footnote w:id="1">
+    <w:p>
+      <w:pPr>
+        <w:pStyle w:val="af0"/>
+        <w:rPr>
+          <w:lang w:val="ru-RU"/>
+          <w:rPrChange w:id="110" w:author="Анна Гуринович" w:date="2024-09-18T05:43:00Z">
+            <w:rPr/>
+          </w:rPrChange>
+        </w:rPr>
+      </w:pPr>
+      <w:ins w:id="111" w:author="Анна Гуринович" w:date="2024-09-18T05:42:00Z">
+        <w:r>
+          <w:rPr>
+            <w:rStyle w:val="af2"/>
+          </w:rPr>
+          <w:footnoteRef/>
+        </w:r>
+        <w:r>
+          <w:t xml:space="preserve"> </w:t>
+        </w:r>
+        <w:proofErr w:type="spellStart"/>
+        <w:r>
+          <w:rPr>
+            <w:lang w:val="uk-UA"/>
+          </w:rPr>
+          <w:t>Соріб</w:t>
+        </w:r>
+        <w:proofErr w:type="spellEnd"/>
+        <w:r>
+          <w:rPr>
+            <w:lang w:val="uk-UA"/>
+          </w:rPr>
+          <w:t xml:space="preserve"> я не розум</w:t>
+        </w:r>
+      </w:ins>
+      <w:ins w:id="112" w:author="Анна Гуринович" w:date="2024-09-18T05:43:00Z">
+        <w:r>
+          <w:rPr>
+            <w:lang w:val="uk-UA"/>
+          </w:rPr>
+          <w:t xml:space="preserve">ію це речення </w:t>
+        </w:r>
+        <w:r>
+          <w:rPr>
+            <w:rFonts w:ascii="Segoe UI Emoji" w:hAnsi="Segoe UI Emoji" w:cs="Segoe UI Emoji"/>
+            <w:lang w:val="uk-UA"/>
+          </w:rPr>
+          <w:t>😭</w:t>
+        </w:r>
+      </w:ins>
+    </w:p>
+  </w:footnote>
+</w:footnotes>
+</file>
+
+<file path=word/people.xml><?xml version="1.0" encoding="utf-8"?>
+<w15:people xmlns:wpc="http://schemas.microsoft.com/office/word/2010/wordprocessingCanvas" xmlns:cx="http://schemas.microsoft.com/office/drawing/2014/chartex" xmlns:cx1="http://schemas.microsoft.com/office/drawing/2015/9/8/chartex" xmlns:cx2="http://schemas.microsoft.com/office/drawing/2015/10/21/chartex" xmlns:cx3="http://schemas.microsoft.com/office/drawing/2016/5/9/chartex" xmlns:cx4="http://schemas.microsoft.com/office/drawing/2016/5/10/chartex" xmlns:cx5="http://schemas.microsoft.com/office/drawing/2016/5/11/chartex" xmlns:cx6="http://schemas.microsoft.com/office/drawing/2016/5/12/chartex" xmlns:cx7="http://schemas.microsoft.com/office/drawing/2016/5/13/chartex" xmlns:cx8="http://schemas.microsoft.com/office/drawing/2016/5/14/chartex" xmlns:mc="http://schemas.openxmlformats.org/markup-compatibility/2006" xmlns:aink="http://schemas.microsoft.com/office/drawing/2016/ink" xmlns:am3d="http://schemas.microsoft.com/office/drawing/2017/model3d" xmlns:o="urn:schemas-microsoft-com:office:office" xmlns:r="http://schemas.openxmlformats.org/officeDocument/2006/relationships" xmlns:m="http://schemas.openxmlformats.org/officeDocument/2006/math" xmlns:v="urn:schemas-microsoft-com:vml" xmlns:wp14="http://schemas.microsoft.com/office/word/2010/wordprocessingDrawing" xmlns:wp="http://schemas.openxmlformats.org/drawingml/2006/wordprocessingDrawing" xmlns:w10="urn:schemas-microsoft-com:office:word" xmlns:w="http://schemas.openxmlformats.org/wordprocessingml/2006/main" xmlns:w14="http://schemas.microsoft.com/office/word/2010/wordml" xmlns:w15="http://schemas.microsoft.com/office/word/2012/wordml" xmlns:w16cid="http://schemas.microsoft.com/office/word/2016/wordml/cid" xmlns:w16se="http://schemas.microsoft.com/office/word/2015/wordml/symex" xmlns:wpg="http://schemas.microsoft.com/office/word/2010/wordprocessingGroup" xmlns:wpi="http://schemas.microsoft.com/office/word/2010/wordprocessingInk" xmlns:wne="http://schemas.microsoft.com/office/word/2006/wordml" xmlns:wps="http://schemas.microsoft.com/office/word/2010/wordprocessingShape" mc:Ignorable="w14 w15 w16se w16cid wp14">
+  <w15:person w15:author="Анна Гуринович">
+    <w15:presenceInfo w15:providerId="AD" w15:userId="S-1-5-21-2851743551-1100893308-2682133427-1001"/>
+  </w15:person>
+</w15:people>
+</file>
+
 <file path=word/styles.xml><?xml version="1.0" encoding="utf-8"?>
-<w:styles xmlns:mc="http://schemas.openxmlformats.org/markup-compatibility/2006" xmlns:r="http://schemas.openxmlformats.org/officeDocument/2006/relationships" xmlns:w="http://schemas.openxmlformats.org/wordprocessingml/2006/main" xmlns:w14="http://schemas.microsoft.com/office/word/2010/wordml" xmlns:w15="http://schemas.microsoft.com/office/word/2012/wordml" xmlns:w16cex="http://schemas.microsoft.com/office/word/2018/wordml/cex" xmlns:w16cid="http://schemas.microsoft.com/office/word/2016/wordml/cid" xmlns:w16="http://schemas.microsoft.com/office/word/2018/wordml" xmlns:w16du="http://schemas.microsoft.com/office/word/2023/wordml/word16du" xmlns:w16sdtdh="http://schemas.microsoft.com/office/word/2020/wordml/sdtdatahash" xmlns:w16se="http://schemas.microsoft.com/office/word/2015/wordml/symex" mc:Ignorable="w14 w15 w16se w16cid w16 w16cex w16sdtdh w16du">
+<w:styles xmlns:mc="http://schemas.openxmlformats.org/markup-compatibility/2006" xmlns:r="http://schemas.openxmlformats.org/officeDocument/2006/relationships" xmlns:w="http://schemas.openxmlformats.org/wordprocessingml/2006/main" xmlns:w14="http://schemas.microsoft.com/office/word/2010/wordml" xmlns:w15="http://schemas.microsoft.com/office/word/2012/wordml" xmlns:w16cid="http://schemas.microsoft.com/office/word/2016/wordml/cid" xmlns:w16se="http://schemas.microsoft.com/office/word/2015/wordml/symex" mc:Ignorable="w14 w15 w16se w16cid">
   <w:docDefaults>
     <w:rPrDefault>
       <w:rPr>
@@ -586,7 +1725,7 @@
         <w:kern w:val="2"/>
         <w:sz w:val="24"/>
         <w:szCs w:val="24"/>
-        <w:lang w:val="en-UA" w:eastAsia="en-US" w:bidi="ar-SA"/>
+        <w:lang w:eastAsia="en-US" w:bidi="ar-SA"/>
         <w14:ligatures w14:val="standardContextual"/>
       </w:rPr>
     </w:rPrDefault>
@@ -596,7 +1735,7 @@
       </w:pPr>
     </w:pPrDefault>
   </w:docDefaults>
-  <w:latentStyles w:defLockedState="0" w:defUIPriority="99" w:defSemiHidden="0" w:defUnhideWhenUsed="0" w:defQFormat="0" w:count="376">
+  <w:latentStyles w:defLockedState="0" w:defUIPriority="99" w:defSemiHidden="0" w:defUnhideWhenUsed="0" w:defQFormat="0" w:count="375">
     <w:lsdException w:name="Normal" w:uiPriority="0" w:qFormat="1"/>
     <w:lsdException w:name="heading 1" w:uiPriority="9" w:qFormat="1"/>
     <w:lsdException w:name="heading 2" w:semiHidden="1" w:uiPriority="9" w:unhideWhenUsed="1" w:qFormat="1"/>
@@ -972,17 +2111,16 @@
     <w:lsdException w:name="Smart Hyperlink" w:semiHidden="1" w:unhideWhenUsed="1"/>
     <w:lsdException w:name="Hashtag" w:semiHidden="1" w:unhideWhenUsed="1"/>
     <w:lsdException w:name="Unresolved Mention" w:semiHidden="1" w:unhideWhenUsed="1"/>
-    <w:lsdException w:name="Smart Link" w:semiHidden="1" w:unhideWhenUsed="1"/>
   </w:latentStyles>
-  <w:style w:type="paragraph" w:default="1" w:styleId="Normal">
+  <w:style w:type="paragraph" w:default="1" w:styleId="a">
     <w:name w:val="Normal"/>
     <w:qFormat/>
   </w:style>
-  <w:style w:type="paragraph" w:styleId="Heading1">
+  <w:style w:type="paragraph" w:styleId="1">
     <w:name w:val="heading 1"/>
-    <w:basedOn w:val="Normal"/>
-    <w:next w:val="Normal"/>
-    <w:link w:val="Heading1Char"/>
+    <w:basedOn w:val="a"/>
+    <w:next w:val="a"/>
+    <w:link w:val="10"/>
     <w:uiPriority w:val="9"/>
     <w:qFormat/>
     <w:rsid w:val="00B81E43"/>
@@ -999,11 +2137,11 @@
       <w:szCs w:val="40"/>
     </w:rPr>
   </w:style>
-  <w:style w:type="paragraph" w:styleId="Heading2">
+  <w:style w:type="paragraph" w:styleId="2">
     <w:name w:val="heading 2"/>
-    <w:basedOn w:val="Normal"/>
-    <w:next w:val="Normal"/>
-    <w:link w:val="Heading2Char"/>
+    <w:basedOn w:val="a"/>
+    <w:next w:val="a"/>
+    <w:link w:val="20"/>
     <w:uiPriority w:val="9"/>
     <w:semiHidden/>
     <w:unhideWhenUsed/>
@@ -1022,11 +2160,11 @@
       <w:szCs w:val="32"/>
     </w:rPr>
   </w:style>
-  <w:style w:type="paragraph" w:styleId="Heading3">
+  <w:style w:type="paragraph" w:styleId="3">
     <w:name w:val="heading 3"/>
-    <w:basedOn w:val="Normal"/>
-    <w:next w:val="Normal"/>
-    <w:link w:val="Heading3Char"/>
+    <w:basedOn w:val="a"/>
+    <w:next w:val="a"/>
+    <w:link w:val="30"/>
     <w:uiPriority w:val="9"/>
     <w:semiHidden/>
     <w:unhideWhenUsed/>
@@ -1045,11 +2183,11 @@
       <w:szCs w:val="28"/>
     </w:rPr>
   </w:style>
-  <w:style w:type="paragraph" w:styleId="Heading4">
+  <w:style w:type="paragraph" w:styleId="4">
     <w:name w:val="heading 4"/>
-    <w:basedOn w:val="Normal"/>
-    <w:next w:val="Normal"/>
-    <w:link w:val="Heading4Char"/>
+    <w:basedOn w:val="a"/>
+    <w:next w:val="a"/>
+    <w:link w:val="40"/>
     <w:uiPriority w:val="9"/>
     <w:semiHidden/>
     <w:unhideWhenUsed/>
@@ -1068,11 +2206,11 @@
       <w:color w:val="0F4761" w:themeColor="accent1" w:themeShade="BF"/>
     </w:rPr>
   </w:style>
-  <w:style w:type="paragraph" w:styleId="Heading5">
+  <w:style w:type="paragraph" w:styleId="5">
     <w:name w:val="heading 5"/>
-    <w:basedOn w:val="Normal"/>
-    <w:next w:val="Normal"/>
-    <w:link w:val="Heading5Char"/>
+    <w:basedOn w:val="a"/>
+    <w:next w:val="a"/>
+    <w:link w:val="50"/>
     <w:uiPriority w:val="9"/>
     <w:semiHidden/>
     <w:unhideWhenUsed/>
@@ -1089,11 +2227,11 @@
       <w:color w:val="0F4761" w:themeColor="accent1" w:themeShade="BF"/>
     </w:rPr>
   </w:style>
-  <w:style w:type="paragraph" w:styleId="Heading6">
+  <w:style w:type="paragraph" w:styleId="6">
     <w:name w:val="heading 6"/>
-    <w:basedOn w:val="Normal"/>
-    <w:next w:val="Normal"/>
-    <w:link w:val="Heading6Char"/>
+    <w:basedOn w:val="a"/>
+    <w:next w:val="a"/>
+    <w:link w:val="60"/>
     <w:uiPriority w:val="9"/>
     <w:semiHidden/>
     <w:unhideWhenUsed/>
@@ -1112,11 +2250,11 @@
       <w:color w:val="595959" w:themeColor="text1" w:themeTint="A6"/>
     </w:rPr>
   </w:style>
-  <w:style w:type="paragraph" w:styleId="Heading7">
+  <w:style w:type="paragraph" w:styleId="7">
     <w:name w:val="heading 7"/>
-    <w:basedOn w:val="Normal"/>
-    <w:next w:val="Normal"/>
-    <w:link w:val="Heading7Char"/>
+    <w:basedOn w:val="a"/>
+    <w:next w:val="a"/>
+    <w:link w:val="70"/>
     <w:uiPriority w:val="9"/>
     <w:semiHidden/>
     <w:unhideWhenUsed/>
@@ -1133,11 +2271,11 @@
       <w:color w:val="595959" w:themeColor="text1" w:themeTint="A6"/>
     </w:rPr>
   </w:style>
-  <w:style w:type="paragraph" w:styleId="Heading8">
+  <w:style w:type="paragraph" w:styleId="8">
     <w:name w:val="heading 8"/>
-    <w:basedOn w:val="Normal"/>
-    <w:next w:val="Normal"/>
-    <w:link w:val="Heading8Char"/>
+    <w:basedOn w:val="a"/>
+    <w:next w:val="a"/>
+    <w:link w:val="80"/>
     <w:uiPriority w:val="9"/>
     <w:semiHidden/>
     <w:unhideWhenUsed/>
@@ -1156,11 +2294,11 @@
       <w:color w:val="272727" w:themeColor="text1" w:themeTint="D8"/>
     </w:rPr>
   </w:style>
-  <w:style w:type="paragraph" w:styleId="Heading9">
+  <w:style w:type="paragraph" w:styleId="9">
     <w:name w:val="heading 9"/>
-    <w:basedOn w:val="Normal"/>
-    <w:next w:val="Normal"/>
-    <w:link w:val="Heading9Char"/>
+    <w:basedOn w:val="a"/>
+    <w:next w:val="a"/>
+    <w:link w:val="90"/>
     <w:uiPriority w:val="9"/>
     <w:semiHidden/>
     <w:unhideWhenUsed/>
@@ -1177,12 +2315,13 @@
       <w:color w:val="272727" w:themeColor="text1" w:themeTint="D8"/>
     </w:rPr>
   </w:style>
-  <w:style w:type="character" w:default="1" w:styleId="DefaultParagraphFont">
+  <w:style w:type="character" w:default="1" w:styleId="a0">
     <w:name w:val="Default Paragraph Font"/>
     <w:uiPriority w:val="1"/>
+    <w:semiHidden/>
     <w:unhideWhenUsed/>
   </w:style>
-  <w:style w:type="table" w:default="1" w:styleId="TableNormal">
+  <w:style w:type="table" w:default="1" w:styleId="a1">
     <w:name w:val="Normal Table"/>
     <w:uiPriority w:val="99"/>
     <w:semiHidden/>
@@ -1197,16 +2336,16 @@
       </w:tblCellMar>
     </w:tblPr>
   </w:style>
-  <w:style w:type="numbering" w:default="1" w:styleId="NoList">
+  <w:style w:type="numbering" w:default="1" w:styleId="a2">
     <w:name w:val="No List"/>
     <w:uiPriority w:val="99"/>
     <w:semiHidden/>
     <w:unhideWhenUsed/>
   </w:style>
-  <w:style w:type="character" w:customStyle="1" w:styleId="Heading1Char">
-    <w:name w:val="Heading 1 Char"/>
-    <w:basedOn w:val="DefaultParagraphFont"/>
-    <w:link w:val="Heading1"/>
+  <w:style w:type="character" w:customStyle="1" w:styleId="10">
+    <w:name w:val="Заголовок 1 Знак"/>
+    <w:basedOn w:val="a0"/>
+    <w:link w:val="1"/>
     <w:uiPriority w:val="9"/>
     <w:rsid w:val="00B81E43"/>
     <w:rPr>
@@ -1216,10 +2355,10 @@
       <w:szCs w:val="40"/>
     </w:rPr>
   </w:style>
-  <w:style w:type="character" w:customStyle="1" w:styleId="Heading2Char">
-    <w:name w:val="Heading 2 Char"/>
-    <w:basedOn w:val="DefaultParagraphFont"/>
-    <w:link w:val="Heading2"/>
+  <w:style w:type="character" w:customStyle="1" w:styleId="20">
+    <w:name w:val="Заголовок 2 Знак"/>
+    <w:basedOn w:val="a0"/>
+    <w:link w:val="2"/>
     <w:uiPriority w:val="9"/>
     <w:semiHidden/>
     <w:rsid w:val="00B81E43"/>
@@ -1230,10 +2369,10 @@
       <w:szCs w:val="32"/>
     </w:rPr>
   </w:style>
-  <w:style w:type="character" w:customStyle="1" w:styleId="Heading3Char">
-    <w:name w:val="Heading 3 Char"/>
-    <w:basedOn w:val="DefaultParagraphFont"/>
-    <w:link w:val="Heading3"/>
+  <w:style w:type="character" w:customStyle="1" w:styleId="30">
+    <w:name w:val="Заголовок 3 Знак"/>
+    <w:basedOn w:val="a0"/>
+    <w:link w:val="3"/>
     <w:uiPriority w:val="9"/>
     <w:semiHidden/>
     <w:rsid w:val="00B81E43"/>
@@ -1244,10 +2383,10 @@
       <w:szCs w:val="28"/>
     </w:rPr>
   </w:style>
-  <w:style w:type="character" w:customStyle="1" w:styleId="Heading4Char">
-    <w:name w:val="Heading 4 Char"/>
-    <w:basedOn w:val="DefaultParagraphFont"/>
-    <w:link w:val="Heading4"/>
+  <w:style w:type="character" w:customStyle="1" w:styleId="40">
+    <w:name w:val="Заголовок 4 Знак"/>
+    <w:basedOn w:val="a0"/>
+    <w:link w:val="4"/>
     <w:uiPriority w:val="9"/>
     <w:semiHidden/>
     <w:rsid w:val="00B81E43"/>
@@ -1258,10 +2397,10 @@
       <w:color w:val="0F4761" w:themeColor="accent1" w:themeShade="BF"/>
     </w:rPr>
   </w:style>
-  <w:style w:type="character" w:customStyle="1" w:styleId="Heading5Char">
-    <w:name w:val="Heading 5 Char"/>
-    <w:basedOn w:val="DefaultParagraphFont"/>
-    <w:link w:val="Heading5"/>
+  <w:style w:type="character" w:customStyle="1" w:styleId="50">
+    <w:name w:val="Заголовок 5 Знак"/>
+    <w:basedOn w:val="a0"/>
+    <w:link w:val="5"/>
     <w:uiPriority w:val="9"/>
     <w:semiHidden/>
     <w:rsid w:val="00B81E43"/>
@@ -1270,10 +2409,10 @@
       <w:color w:val="0F4761" w:themeColor="accent1" w:themeShade="BF"/>
     </w:rPr>
   </w:style>
-  <w:style w:type="character" w:customStyle="1" w:styleId="Heading6Char">
-    <w:name w:val="Heading 6 Char"/>
-    <w:basedOn w:val="DefaultParagraphFont"/>
-    <w:link w:val="Heading6"/>
+  <w:style w:type="character" w:customStyle="1" w:styleId="60">
+    <w:name w:val="Заголовок 6 Знак"/>
+    <w:basedOn w:val="a0"/>
+    <w:link w:val="6"/>
     <w:uiPriority w:val="9"/>
     <w:semiHidden/>
     <w:rsid w:val="00B81E43"/>
@@ -1284,10 +2423,10 @@
       <w:color w:val="595959" w:themeColor="text1" w:themeTint="A6"/>
     </w:rPr>
   </w:style>
-  <w:style w:type="character" w:customStyle="1" w:styleId="Heading7Char">
-    <w:name w:val="Heading 7 Char"/>
-    <w:basedOn w:val="DefaultParagraphFont"/>
-    <w:link w:val="Heading7"/>
+  <w:style w:type="character" w:customStyle="1" w:styleId="70">
+    <w:name w:val="Заголовок 7 Знак"/>
+    <w:basedOn w:val="a0"/>
+    <w:link w:val="7"/>
     <w:uiPriority w:val="9"/>
     <w:semiHidden/>
     <w:rsid w:val="00B81E43"/>
@@ -1296,10 +2435,10 @@
       <w:color w:val="595959" w:themeColor="text1" w:themeTint="A6"/>
     </w:rPr>
   </w:style>
-  <w:style w:type="character" w:customStyle="1" w:styleId="Heading8Char">
-    <w:name w:val="Heading 8 Char"/>
-    <w:basedOn w:val="DefaultParagraphFont"/>
-    <w:link w:val="Heading8"/>
+  <w:style w:type="character" w:customStyle="1" w:styleId="80">
+    <w:name w:val="Заголовок 8 Знак"/>
+    <w:basedOn w:val="a0"/>
+    <w:link w:val="8"/>
     <w:uiPriority w:val="9"/>
     <w:semiHidden/>
     <w:rsid w:val="00B81E43"/>
@@ -1310,10 +2449,10 @@
       <w:color w:val="272727" w:themeColor="text1" w:themeTint="D8"/>
     </w:rPr>
   </w:style>
-  <w:style w:type="character" w:customStyle="1" w:styleId="Heading9Char">
-    <w:name w:val="Heading 9 Char"/>
-    <w:basedOn w:val="DefaultParagraphFont"/>
-    <w:link w:val="Heading9"/>
+  <w:style w:type="character" w:customStyle="1" w:styleId="90">
+    <w:name w:val="Заголовок 9 Знак"/>
+    <w:basedOn w:val="a0"/>
+    <w:link w:val="9"/>
     <w:uiPriority w:val="9"/>
     <w:semiHidden/>
     <w:rsid w:val="00B81E43"/>
@@ -1322,11 +2461,11 @@
       <w:color w:val="272727" w:themeColor="text1" w:themeTint="D8"/>
     </w:rPr>
   </w:style>
-  <w:style w:type="paragraph" w:styleId="Title">
+  <w:style w:type="paragraph" w:styleId="a3">
     <w:name w:val="Title"/>
-    <w:basedOn w:val="Normal"/>
-    <w:next w:val="Normal"/>
-    <w:link w:val="TitleChar"/>
+    <w:basedOn w:val="a"/>
+    <w:next w:val="a"/>
+    <w:link w:val="a4"/>
     <w:uiPriority w:val="10"/>
     <w:qFormat/>
     <w:rsid w:val="00B81E43"/>
@@ -1342,10 +2481,10 @@
       <w:szCs w:val="56"/>
     </w:rPr>
   </w:style>
-  <w:style w:type="character" w:customStyle="1" w:styleId="TitleChar">
-    <w:name w:val="Title Char"/>
-    <w:basedOn w:val="DefaultParagraphFont"/>
-    <w:link w:val="Title"/>
+  <w:style w:type="character" w:customStyle="1" w:styleId="a4">
+    <w:name w:val="Заголовок Знак"/>
+    <w:basedOn w:val="a0"/>
+    <w:link w:val="a3"/>
     <w:uiPriority w:val="10"/>
     <w:rsid w:val="00B81E43"/>
     <w:rPr>
@@ -1356,11 +2495,11 @@
       <w:szCs w:val="56"/>
     </w:rPr>
   </w:style>
-  <w:style w:type="paragraph" w:styleId="Subtitle">
+  <w:style w:type="paragraph" w:styleId="a5">
     <w:name w:val="Subtitle"/>
-    <w:basedOn w:val="Normal"/>
-    <w:next w:val="Normal"/>
-    <w:link w:val="SubtitleChar"/>
+    <w:basedOn w:val="a"/>
+    <w:next w:val="a"/>
+    <w:link w:val="a6"/>
     <w:uiPriority w:val="11"/>
     <w:qFormat/>
     <w:rsid w:val="00B81E43"/>
@@ -1377,10 +2516,10 @@
       <w:szCs w:val="28"/>
     </w:rPr>
   </w:style>
-  <w:style w:type="character" w:customStyle="1" w:styleId="SubtitleChar">
-    <w:name w:val="Subtitle Char"/>
-    <w:basedOn w:val="DefaultParagraphFont"/>
-    <w:link w:val="Subtitle"/>
+  <w:style w:type="character" w:customStyle="1" w:styleId="a6">
+    <w:name w:val="Подзаголовок Знак"/>
+    <w:basedOn w:val="a0"/>
+    <w:link w:val="a5"/>
     <w:uiPriority w:val="11"/>
     <w:rsid w:val="00B81E43"/>
     <w:rPr>
@@ -1391,11 +2530,11 @@
       <w:szCs w:val="28"/>
     </w:rPr>
   </w:style>
-  <w:style w:type="paragraph" w:styleId="Quote">
+  <w:style w:type="paragraph" w:styleId="21">
     <w:name w:val="Quote"/>
-    <w:basedOn w:val="Normal"/>
-    <w:next w:val="Normal"/>
-    <w:link w:val="QuoteChar"/>
+    <w:basedOn w:val="a"/>
+    <w:next w:val="a"/>
+    <w:link w:val="22"/>
     <w:uiPriority w:val="29"/>
     <w:qFormat/>
     <w:rsid w:val="00B81E43"/>
@@ -1409,10 +2548,10 @@
       <w:color w:val="404040" w:themeColor="text1" w:themeTint="BF"/>
     </w:rPr>
   </w:style>
-  <w:style w:type="character" w:customStyle="1" w:styleId="QuoteChar">
-    <w:name w:val="Quote Char"/>
-    <w:basedOn w:val="DefaultParagraphFont"/>
-    <w:link w:val="Quote"/>
+  <w:style w:type="character" w:customStyle="1" w:styleId="22">
+    <w:name w:val="Цитата 2 Знак"/>
+    <w:basedOn w:val="a0"/>
+    <w:link w:val="21"/>
     <w:uiPriority w:val="29"/>
     <w:rsid w:val="00B81E43"/>
     <w:rPr>
@@ -1421,9 +2560,9 @@
       <w:color w:val="404040" w:themeColor="text1" w:themeTint="BF"/>
     </w:rPr>
   </w:style>
-  <w:style w:type="paragraph" w:styleId="ListParagraph">
+  <w:style w:type="paragraph" w:styleId="a7">
     <w:name w:val="List Paragraph"/>
-    <w:basedOn w:val="Normal"/>
+    <w:basedOn w:val="a"/>
     <w:uiPriority w:val="34"/>
     <w:qFormat/>
     <w:rsid w:val="00B81E43"/>
@@ -1432,9 +2571,9 @@
       <w:contextualSpacing/>
     </w:pPr>
   </w:style>
-  <w:style w:type="character" w:styleId="IntenseEmphasis">
+  <w:style w:type="character" w:styleId="a8">
     <w:name w:val="Intense Emphasis"/>
-    <w:basedOn w:val="DefaultParagraphFont"/>
+    <w:basedOn w:val="a0"/>
     <w:uiPriority w:val="21"/>
     <w:qFormat/>
     <w:rsid w:val="00B81E43"/>
@@ -1444,11 +2583,11 @@
       <w:color w:val="0F4761" w:themeColor="accent1" w:themeShade="BF"/>
     </w:rPr>
   </w:style>
-  <w:style w:type="paragraph" w:styleId="IntenseQuote">
+  <w:style w:type="paragraph" w:styleId="a9">
     <w:name w:val="Intense Quote"/>
-    <w:basedOn w:val="Normal"/>
-    <w:next w:val="Normal"/>
-    <w:link w:val="IntenseQuoteChar"/>
+    <w:basedOn w:val="a"/>
+    <w:next w:val="a"/>
+    <w:link w:val="aa"/>
     <w:uiPriority w:val="30"/>
     <w:qFormat/>
     <w:rsid w:val="00B81E43"/>
@@ -1467,10 +2606,10 @@
       <w:color w:val="0F4761" w:themeColor="accent1" w:themeShade="BF"/>
     </w:rPr>
   </w:style>
-  <w:style w:type="character" w:customStyle="1" w:styleId="IntenseQuoteChar">
-    <w:name w:val="Intense Quote Char"/>
-    <w:basedOn w:val="DefaultParagraphFont"/>
-    <w:link w:val="IntenseQuote"/>
+  <w:style w:type="character" w:customStyle="1" w:styleId="aa">
+    <w:name w:val="Выделенная цитата Знак"/>
+    <w:basedOn w:val="a0"/>
+    <w:link w:val="a9"/>
     <w:uiPriority w:val="30"/>
     <w:rsid w:val="00B81E43"/>
     <w:rPr>
@@ -1479,9 +2618,9 @@
       <w:color w:val="0F4761" w:themeColor="accent1" w:themeShade="BF"/>
     </w:rPr>
   </w:style>
-  <w:style w:type="character" w:styleId="IntenseReference">
+  <w:style w:type="character" w:styleId="ab">
     <w:name w:val="Intense Reference"/>
-    <w:basedOn w:val="DefaultParagraphFont"/>
+    <w:basedOn w:val="a0"/>
     <w:uiPriority w:val="32"/>
     <w:qFormat/>
     <w:rsid w:val="00B81E43"/>
@@ -1493,9 +2632,9 @@
       <w:spacing w:val="5"/>
     </w:rPr>
   </w:style>
-  <w:style w:type="character" w:styleId="Hyperlink">
+  <w:style w:type="character" w:styleId="ac">
     <w:name w:val="Hyperlink"/>
-    <w:basedOn w:val="DefaultParagraphFont"/>
+    <w:basedOn w:val="a0"/>
     <w:uiPriority w:val="99"/>
     <w:unhideWhenUsed/>
     <w:rsid w:val="00BC7799"/>
@@ -1504,9 +2643,9 @@
       <w:u w:val="single"/>
     </w:rPr>
   </w:style>
-  <w:style w:type="character" w:styleId="UnresolvedMention">
+  <w:style w:type="character" w:styleId="ad">
     <w:name w:val="Unresolved Mention"/>
-    <w:basedOn w:val="DefaultParagraphFont"/>
+    <w:basedOn w:val="a0"/>
     <w:uiPriority w:val="99"/>
     <w:semiHidden/>
     <w:unhideWhenUsed/>
@@ -1514,6 +2653,75 @@
     <w:rPr>
       <w:color w:val="605E5C"/>
       <w:shd w:val="clear" w:color="auto" w:fill="E1DFDD"/>
+    </w:rPr>
+  </w:style>
+  <w:style w:type="paragraph" w:styleId="ae">
+    <w:name w:val="Balloon Text"/>
+    <w:basedOn w:val="a"/>
+    <w:link w:val="af"/>
+    <w:uiPriority w:val="99"/>
+    <w:semiHidden/>
+    <w:unhideWhenUsed/>
+    <w:rsid w:val="00AE24B4"/>
+    <w:pPr>
+      <w:spacing w:after="0" w:line="240" w:lineRule="auto"/>
+    </w:pPr>
+    <w:rPr>
+      <w:rFonts w:ascii="Segoe UI" w:hAnsi="Segoe UI" w:cs="Segoe UI"/>
+      <w:sz w:val="18"/>
+      <w:szCs w:val="18"/>
+    </w:rPr>
+  </w:style>
+  <w:style w:type="character" w:customStyle="1" w:styleId="af">
+    <w:name w:val="Текст выноски Знак"/>
+    <w:basedOn w:val="a0"/>
+    <w:link w:val="ae"/>
+    <w:uiPriority w:val="99"/>
+    <w:semiHidden/>
+    <w:rsid w:val="00AE24B4"/>
+    <w:rPr>
+      <w:rFonts w:ascii="Segoe UI" w:hAnsi="Segoe UI" w:cs="Segoe UI"/>
+      <w:sz w:val="18"/>
+      <w:szCs w:val="18"/>
+    </w:rPr>
+  </w:style>
+  <w:style w:type="paragraph" w:styleId="af0">
+    <w:name w:val="footnote text"/>
+    <w:basedOn w:val="a"/>
+    <w:link w:val="af1"/>
+    <w:uiPriority w:val="99"/>
+    <w:semiHidden/>
+    <w:unhideWhenUsed/>
+    <w:rsid w:val="007B00AC"/>
+    <w:pPr>
+      <w:spacing w:after="0" w:line="240" w:lineRule="auto"/>
+    </w:pPr>
+    <w:rPr>
+      <w:sz w:val="20"/>
+      <w:szCs w:val="20"/>
+    </w:rPr>
+  </w:style>
+  <w:style w:type="character" w:customStyle="1" w:styleId="af1">
+    <w:name w:val="Текст сноски Знак"/>
+    <w:basedOn w:val="a0"/>
+    <w:link w:val="af0"/>
+    <w:uiPriority w:val="99"/>
+    <w:semiHidden/>
+    <w:rsid w:val="007B00AC"/>
+    <w:rPr>
+      <w:sz w:val="20"/>
+      <w:szCs w:val="20"/>
+    </w:rPr>
+  </w:style>
+  <w:style w:type="character" w:styleId="af2">
+    <w:name w:val="footnote reference"/>
+    <w:basedOn w:val="a0"/>
+    <w:uiPriority w:val="99"/>
+    <w:semiHidden/>
+    <w:unhideWhenUsed/>
+    <w:rsid w:val="007B00AC"/>
+    <w:rPr>
+      <w:vertAlign w:val="superscript"/>
     </w:rPr>
   </w:style>
 </w:styles>
@@ -1812,4 +3020,16 @@
     </a:ext>
   </a:extLst>
 </a:theme>
+</file>
+
+<file path=customXml/item1.xml><?xml version="1.0" encoding="utf-8"?>
+<b:Sources xmlns:b="http://schemas.openxmlformats.org/officeDocument/2006/bibliography" xmlns="http://schemas.openxmlformats.org/officeDocument/2006/bibliography" SelectedStyle="\APASixthEditionOfficeOnline.xsl" StyleName="APA" Version="6"/>
+</file>
+
+<file path=customXml/itemProps1.xml><?xml version="1.0" encoding="utf-8"?>
+<ds:datastoreItem xmlns:ds="http://schemas.openxmlformats.org/officeDocument/2006/customXml" ds:itemID="{AD31BCC2-6B31-485E-A8F7-17D660B6F644}">
+  <ds:schemaRefs>
+    <ds:schemaRef ds:uri="http://schemas.openxmlformats.org/officeDocument/2006/bibliography"/>
+  </ds:schemaRefs>
+</ds:datastoreItem>
 </file>
</xml_diff>